<commit_message>
commit again report 1
</commit_message>
<xml_diff>
--- a/Document/Reports/Report 1/Report_1_NgoanTT.docx
+++ b/Document/Reports/Report 1/Report_1_NgoanTT.docx
@@ -1,6 +1,6 @@
 
 <file path=word/document.xml><?xml version="1.0" encoding="utf-8"?>
-<w:document xmlns:wpc="http://schemas.microsoft.com/office/word/2010/wordprocessingCanvas" xmlns:mo="http://schemas.microsoft.com/office/mac/office/2008/main" xmlns:mc="http://schemas.openxmlformats.org/markup-compatibility/2006" xmlns:mv="urn:schemas-microsoft-com:mac:vml" xmlns:o="urn:schemas-microsoft-com:office:office" xmlns:r="http://schemas.openxmlformats.org/officeDocument/2006/relationships" xmlns:m="http://schemas.openxmlformats.org/officeDocument/2006/math" xmlns:v="urn:schemas-microsoft-com:vml" xmlns:wp14="http://schemas.microsoft.com/office/word/2010/wordprocessingDrawing" xmlns:wp="http://schemas.openxmlformats.org/drawingml/2006/wordprocessingDrawing" xmlns:w10="urn:schemas-microsoft-com:office:word" xmlns:w="http://schemas.openxmlformats.org/wordprocessingml/2006/main" xmlns:w14="http://schemas.microsoft.com/office/word/2010/wordml" xmlns:w15="http://schemas.microsoft.com/office/word/2012/wordml" xmlns:wpg="http://schemas.microsoft.com/office/word/2010/wordprocessingGroup" xmlns:wpi="http://schemas.microsoft.com/office/word/2010/wordprocessingInk" xmlns:wne="http://schemas.microsoft.com/office/word/2006/wordml" xmlns:wps="http://schemas.microsoft.com/office/word/2010/wordprocessingShape" mc:Ignorable="w14 w15 wp14">
+<w:document xmlns:wpc="http://schemas.microsoft.com/office/word/2010/wordprocessingCanvas" xmlns:mc="http://schemas.openxmlformats.org/markup-compatibility/2006" xmlns:o="urn:schemas-microsoft-com:office:office" xmlns:r="http://schemas.openxmlformats.org/officeDocument/2006/relationships" xmlns:m="http://schemas.openxmlformats.org/officeDocument/2006/math" xmlns:v="urn:schemas-microsoft-com:vml" xmlns:wp14="http://schemas.microsoft.com/office/word/2010/wordprocessingDrawing" xmlns:wp="http://schemas.openxmlformats.org/drawingml/2006/wordprocessingDrawing" xmlns:w10="urn:schemas-microsoft-com:office:word" xmlns:w="http://schemas.openxmlformats.org/wordprocessingml/2006/main" xmlns:w14="http://schemas.microsoft.com/office/word/2010/wordml" xmlns:wpg="http://schemas.microsoft.com/office/word/2010/wordprocessingGroup" xmlns:wpi="http://schemas.microsoft.com/office/word/2010/wordprocessingInk" xmlns:wne="http://schemas.microsoft.com/office/word/2006/wordml" xmlns:wps="http://schemas.microsoft.com/office/word/2010/wordprocessingShape" mc:Ignorable="w14 wp14">
   <w:body>
     <w:p>
       <w:pPr>
@@ -107,7 +107,23 @@
           <w:sz w:val="24"/>
           <w:szCs w:val="24"/>
         </w:rPr>
-        <w:t xml:space="preserve">Today, when participating in traffic, </w:t>
+        <w:t>N</w:t>
+      </w:r>
+      <w:r>
+        <w:rPr>
+          <w:rFonts w:ascii="Cambria" w:hAnsi="Cambria"/>
+          <w:sz w:val="24"/>
+          <w:szCs w:val="24"/>
+        </w:rPr>
+        <w:t>owadays</w:t>
+      </w:r>
+      <w:r>
+        <w:rPr>
+          <w:rFonts w:ascii="Cambria" w:hAnsi="Cambria"/>
+          <w:sz w:val="24"/>
+          <w:szCs w:val="24"/>
+        </w:rPr>
+        <w:t xml:space="preserve">, when participating in traffic, </w:t>
       </w:r>
       <w:r>
         <w:rPr>
@@ -180,17 +196,8 @@
           <w:rFonts w:ascii="Cambria" w:hAnsi="Cambria"/>
           <w:sz w:val="24"/>
           <w:szCs w:val="24"/>
-          <w:lang w:val="vi-VN"/>
-        </w:rPr>
-      </w:pPr>
-      <w:r>
-        <w:rPr>
-          <w:rFonts w:ascii="Cambria" w:hAnsi="Cambria"/>
-          <w:sz w:val="24"/>
-          <w:szCs w:val="24"/>
-        </w:rPr>
-        <w:t xml:space="preserve"> </w:t>
-      </w:r>
+        </w:rPr>
+      </w:pPr>
       <w:r>
         <w:rPr>
           <w:rFonts w:ascii="Cambria" w:hAnsi="Cambria"/>
@@ -310,7 +317,31 @@
           <w:sz w:val="24"/>
           <w:szCs w:val="24"/>
         </w:rPr>
-        <w:t xml:space="preserve">Users will enter </w:t>
+        <w:t>Google Map allows</w:t>
+      </w:r>
+      <w:r>
+        <w:rPr>
+          <w:rFonts w:ascii="Cambria" w:hAnsi="Cambria"/>
+          <w:sz w:val="24"/>
+          <w:szCs w:val="24"/>
+        </w:rPr>
+        <w:t xml:space="preserve"> </w:t>
+      </w:r>
+      <w:r>
+        <w:rPr>
+          <w:rFonts w:ascii="Cambria" w:hAnsi="Cambria"/>
+          <w:sz w:val="24"/>
+          <w:szCs w:val="24"/>
+        </w:rPr>
+        <w:t>u</w:t>
+      </w:r>
+      <w:r>
+        <w:rPr>
+          <w:rFonts w:ascii="Cambria" w:hAnsi="Cambria"/>
+          <w:sz w:val="24"/>
+          <w:szCs w:val="24"/>
+        </w:rPr>
+        <w:t xml:space="preserve">sers will enter </w:t>
       </w:r>
       <w:r>
         <w:rPr>
@@ -591,6 +622,104 @@
           <w:szCs w:val="24"/>
         </w:rPr>
         <w:t xml:space="preserve"> After that, users will check mobile phone periodically for tracking their location on route.</w:t>
+      </w:r>
+      <w:r>
+        <w:rPr>
+          <w:rFonts w:ascii="Cambria" w:hAnsi="Cambria"/>
+          <w:sz w:val="24"/>
+          <w:szCs w:val="24"/>
+        </w:rPr>
+        <w:t xml:space="preserve"> With Bus </w:t>
+      </w:r>
+      <w:r>
+        <w:rPr>
+          <w:rFonts w:ascii="Cambria" w:hAnsi="Cambria"/>
+          <w:sz w:val="24"/>
+          <w:szCs w:val="24"/>
+        </w:rPr>
+        <w:t>Map allows users search all 110 bus routes in the HCM city with enough information such as route name, distance, duration of ope</w:t>
+      </w:r>
+      <w:r>
+        <w:rPr>
+          <w:rFonts w:ascii="Cambria" w:hAnsi="Cambria"/>
+          <w:sz w:val="24"/>
+          <w:szCs w:val="24"/>
+        </w:rPr>
+        <w:t xml:space="preserve">ration…etc. </w:t>
+      </w:r>
+      <w:r>
+        <w:rPr>
+          <w:rFonts w:ascii="Cambria" w:hAnsi="Cambria"/>
+          <w:sz w:val="24"/>
+          <w:szCs w:val="24"/>
+        </w:rPr>
+        <w:t xml:space="preserve">In addition, Bus Map allows users detecting </w:t>
+      </w:r>
+      <w:r>
+        <w:rPr>
+          <w:rFonts w:ascii="Cambria" w:hAnsi="Cambria"/>
+          <w:sz w:val="24"/>
+          <w:szCs w:val="24"/>
+        </w:rPr>
+        <w:t>routing</w:t>
+      </w:r>
+      <w:r>
+        <w:rPr>
+          <w:rFonts w:ascii="Cambria" w:hAnsi="Cambria"/>
+          <w:sz w:val="24"/>
+          <w:szCs w:val="24"/>
+        </w:rPr>
+        <w:t xml:space="preserve"> and search stops.</w:t>
+      </w:r>
+      <w:r>
+        <w:rPr>
+          <w:rFonts w:ascii="Cambria" w:hAnsi="Cambria"/>
+          <w:sz w:val="24"/>
+          <w:szCs w:val="24"/>
+        </w:rPr>
+        <w:t xml:space="preserve"> </w:t>
+      </w:r>
+      <w:r>
+        <w:rPr>
+          <w:rFonts w:ascii="Cambria" w:hAnsi="Cambria"/>
+          <w:sz w:val="24"/>
+          <w:szCs w:val="24"/>
+        </w:rPr>
+        <w:t>However</w:t>
+      </w:r>
+      <w:bookmarkStart w:id="0" w:name="_GoBack"/>
+      <w:bookmarkEnd w:id="0"/>
+      <w:r>
+        <w:rPr>
+          <w:rFonts w:ascii="Cambria" w:hAnsi="Cambria"/>
+          <w:sz w:val="24"/>
+          <w:szCs w:val="24"/>
+        </w:rPr>
+        <w:t xml:space="preserve">, Bus Map only </w:t>
+      </w:r>
+      <w:r>
+        <w:rPr>
+          <w:rFonts w:ascii="Cambria" w:hAnsi="Cambria"/>
+          <w:sz w:val="24"/>
+          <w:szCs w:val="24"/>
+        </w:rPr>
+        <w:t>support routing</w:t>
+      </w:r>
+      <w:r>
+        <w:rPr>
+          <w:rFonts w:ascii="Cambria" w:hAnsi="Cambria"/>
+          <w:sz w:val="24"/>
+          <w:szCs w:val="24"/>
+        </w:rPr>
+        <w:t xml:space="preserve"> with bus</w:t>
+      </w:r>
+      <w:r>
+        <w:rPr>
+          <w:rFonts w:ascii="Cambria" w:hAnsi="Cambria"/>
+          <w:sz w:val="24"/>
+          <w:szCs w:val="24"/>
+        </w:rPr>
+        <w:t>.</w:t>
       </w:r>
     </w:p>
     <w:p>
@@ -733,7 +862,15 @@
           <w:sz w:val="24"/>
           <w:szCs w:val="24"/>
         </w:rPr>
-        <w:t xml:space="preserve">. Google Map API </w:t>
+        <w:t>. Google Map</w:t>
+      </w:r>
+      <w:r>
+        <w:rPr>
+          <w:rFonts w:ascii="Cambria" w:hAnsi="Cambria"/>
+          <w:sz w:val="24"/>
+          <w:szCs w:val="24"/>
+        </w:rPr>
+        <w:t xml:space="preserve"> </w:t>
       </w:r>
       <w:r>
         <w:rPr>
@@ -853,8 +990,6 @@
         </w:rPr>
         <w:t>, no safety in motorbike control as well as the bus.</w:t>
       </w:r>
-      <w:bookmarkStart w:id="0" w:name="_GoBack"/>
-      <w:bookmarkEnd w:id="0"/>
     </w:p>
     <w:p>
       <w:pPr>
@@ -1048,7 +1183,7 @@
 </file>
 
 <file path=word/numbering.xml><?xml version="1.0" encoding="utf-8"?>
-<w:numbering xmlns:wpc="http://schemas.microsoft.com/office/word/2010/wordprocessingCanvas" xmlns:mo="http://schemas.microsoft.com/office/mac/office/2008/main" xmlns:mc="http://schemas.openxmlformats.org/markup-compatibility/2006" xmlns:mv="urn:schemas-microsoft-com:mac:vml" xmlns:o="urn:schemas-microsoft-com:office:office" xmlns:r="http://schemas.openxmlformats.org/officeDocument/2006/relationships" xmlns:m="http://schemas.openxmlformats.org/officeDocument/2006/math" xmlns:v="urn:schemas-microsoft-com:vml" xmlns:wp14="http://schemas.microsoft.com/office/word/2010/wordprocessingDrawing" xmlns:wp="http://schemas.openxmlformats.org/drawingml/2006/wordprocessingDrawing" xmlns:w10="urn:schemas-microsoft-com:office:word" xmlns:w="http://schemas.openxmlformats.org/wordprocessingml/2006/main" xmlns:w14="http://schemas.microsoft.com/office/word/2010/wordml" xmlns:w15="http://schemas.microsoft.com/office/word/2012/wordml" xmlns:wpg="http://schemas.microsoft.com/office/word/2010/wordprocessingGroup" xmlns:wpi="http://schemas.microsoft.com/office/word/2010/wordprocessingInk" xmlns:wne="http://schemas.microsoft.com/office/word/2006/wordml" xmlns:wps="http://schemas.microsoft.com/office/word/2010/wordprocessingShape" mc:Ignorable="w14 w15 wp14">
+<w:numbering xmlns:wpc="http://schemas.microsoft.com/office/word/2010/wordprocessingCanvas" xmlns:mc="http://schemas.openxmlformats.org/markup-compatibility/2006" xmlns:o="urn:schemas-microsoft-com:office:office" xmlns:r="http://schemas.openxmlformats.org/officeDocument/2006/relationships" xmlns:m="http://schemas.openxmlformats.org/officeDocument/2006/math" xmlns:v="urn:schemas-microsoft-com:vml" xmlns:wp14="http://schemas.microsoft.com/office/word/2010/wordprocessingDrawing" xmlns:wp="http://schemas.openxmlformats.org/drawingml/2006/wordprocessingDrawing" xmlns:w10="urn:schemas-microsoft-com:office:word" xmlns:w="http://schemas.openxmlformats.org/wordprocessingml/2006/main" xmlns:w14="http://schemas.microsoft.com/office/word/2010/wordml" xmlns:wpg="http://schemas.microsoft.com/office/word/2010/wordprocessingGroup" xmlns:wpi="http://schemas.microsoft.com/office/word/2010/wordprocessingInk" xmlns:wne="http://schemas.microsoft.com/office/word/2006/wordml" xmlns:wps="http://schemas.microsoft.com/office/word/2010/wordprocessingShape" mc:Ignorable="w14 wp14">
   <w:abstractNum w:abstractNumId="0">
     <w:nsid w:val="13886A20"/>
     <w:multiLevelType w:val="hybridMultilevel"/>
@@ -1560,7 +1695,7 @@
 </file>
 
 <file path=word/styles.xml><?xml version="1.0" encoding="utf-8"?>
-<w:styles xmlns:mc="http://schemas.openxmlformats.org/markup-compatibility/2006" xmlns:r="http://schemas.openxmlformats.org/officeDocument/2006/relationships" xmlns:w="http://schemas.openxmlformats.org/wordprocessingml/2006/main" xmlns:w14="http://schemas.microsoft.com/office/word/2010/wordml" xmlns:w15="http://schemas.microsoft.com/office/word/2012/wordml" mc:Ignorable="w14 w15">
+<w:styles xmlns:mc="http://schemas.openxmlformats.org/markup-compatibility/2006" xmlns:r="http://schemas.openxmlformats.org/officeDocument/2006/relationships" xmlns:w="http://schemas.openxmlformats.org/wordprocessingml/2006/main" xmlns:w14="http://schemas.microsoft.com/office/word/2010/wordml" mc:Ignorable="w14">
   <w:docDefaults>
     <w:rPrDefault>
       <w:rPr>
@@ -1576,387 +1711,350 @@
       </w:pPr>
     </w:pPrDefault>
   </w:docDefaults>
-  <w:latentStyles w:defLockedState="0" w:defUIPriority="99" w:defSemiHidden="0" w:defUnhideWhenUsed="0" w:defQFormat="0" w:count="380">
-    <w:lsdException w:name="Normal" w:uiPriority="0" w:qFormat="1"/>
-    <w:lsdException w:name="heading 1" w:uiPriority="9" w:qFormat="1"/>
-    <w:lsdException w:name="heading 2" w:semiHidden="1" w:uiPriority="9" w:unhideWhenUsed="1" w:qFormat="1"/>
-    <w:lsdException w:name="heading 3" w:semiHidden="1" w:uiPriority="9" w:unhideWhenUsed="1" w:qFormat="1"/>
-    <w:lsdException w:name="heading 4" w:semiHidden="1" w:uiPriority="9" w:unhideWhenUsed="1" w:qFormat="1"/>
-    <w:lsdException w:name="heading 5" w:semiHidden="1" w:uiPriority="9" w:unhideWhenUsed="1" w:qFormat="1"/>
-    <w:lsdException w:name="heading 6" w:semiHidden="1" w:uiPriority="9" w:unhideWhenUsed="1" w:qFormat="1"/>
-    <w:lsdException w:name="heading 7" w:semiHidden="1" w:uiPriority="9" w:unhideWhenUsed="1" w:qFormat="1"/>
-    <w:lsdException w:name="heading 8" w:semiHidden="1" w:uiPriority="9" w:unhideWhenUsed="1" w:qFormat="1"/>
-    <w:lsdException w:name="heading 9" w:semiHidden="1" w:uiPriority="9" w:unhideWhenUsed="1" w:qFormat="1"/>
-    <w:lsdException w:name="index 1" w:semiHidden="1" w:unhideWhenUsed="1"/>
-    <w:lsdException w:name="index 2" w:semiHidden="1" w:unhideWhenUsed="1"/>
-    <w:lsdException w:name="index 3" w:semiHidden="1" w:unhideWhenUsed="1"/>
-    <w:lsdException w:name="index 4" w:semiHidden="1" w:unhideWhenUsed="1"/>
-    <w:lsdException w:name="index 5" w:semiHidden="1" w:unhideWhenUsed="1"/>
-    <w:lsdException w:name="index 6" w:semiHidden="1" w:unhideWhenUsed="1"/>
-    <w:lsdException w:name="index 7" w:semiHidden="1" w:unhideWhenUsed="1"/>
-    <w:lsdException w:name="index 8" w:semiHidden="1" w:unhideWhenUsed="1"/>
-    <w:lsdException w:name="index 9" w:semiHidden="1" w:unhideWhenUsed="1"/>
-    <w:lsdException w:name="toc 1" w:semiHidden="1" w:uiPriority="39" w:unhideWhenUsed="1"/>
-    <w:lsdException w:name="toc 2" w:semiHidden="1" w:uiPriority="39" w:unhideWhenUsed="1"/>
-    <w:lsdException w:name="toc 3" w:semiHidden="1" w:uiPriority="39" w:unhideWhenUsed="1"/>
-    <w:lsdException w:name="toc 4" w:semiHidden="1" w:uiPriority="39" w:unhideWhenUsed="1"/>
-    <w:lsdException w:name="toc 5" w:semiHidden="1" w:uiPriority="39" w:unhideWhenUsed="1"/>
-    <w:lsdException w:name="toc 6" w:semiHidden="1" w:uiPriority="39" w:unhideWhenUsed="1"/>
-    <w:lsdException w:name="toc 7" w:semiHidden="1" w:uiPriority="39" w:unhideWhenUsed="1"/>
-    <w:lsdException w:name="toc 8" w:semiHidden="1" w:uiPriority="39" w:unhideWhenUsed="1"/>
-    <w:lsdException w:name="toc 9" w:semiHidden="1" w:uiPriority="39" w:unhideWhenUsed="1"/>
-    <w:lsdException w:name="Normal Indent" w:semiHidden="1" w:unhideWhenUsed="1"/>
-    <w:lsdException w:name="footnote text" w:semiHidden="1" w:unhideWhenUsed="1"/>
-    <w:lsdException w:name="annotation text" w:semiHidden="1" w:unhideWhenUsed="1"/>
-    <w:lsdException w:name="header" w:semiHidden="1" w:unhideWhenUsed="1"/>
-    <w:lsdException w:name="footer" w:semiHidden="1" w:unhideWhenUsed="1"/>
-    <w:lsdException w:name="index heading" w:semiHidden="1" w:unhideWhenUsed="1"/>
-    <w:lsdException w:name="caption" w:semiHidden="1" w:uiPriority="35" w:unhideWhenUsed="1" w:qFormat="1"/>
-    <w:lsdException w:name="table of figures" w:semiHidden="1" w:unhideWhenUsed="1"/>
-    <w:lsdException w:name="envelope address" w:semiHidden="1" w:unhideWhenUsed="1"/>
-    <w:lsdException w:name="envelope return" w:semiHidden="1" w:unhideWhenUsed="1"/>
-    <w:lsdException w:name="footnote reference" w:semiHidden="1" w:unhideWhenUsed="1"/>
-    <w:lsdException w:name="annotation reference" w:semiHidden="1" w:unhideWhenUsed="1"/>
-    <w:lsdException w:name="line number" w:semiHidden="1" w:unhideWhenUsed="1"/>
-    <w:lsdException w:name="page number" w:semiHidden="1" w:unhideWhenUsed="1"/>
-    <w:lsdException w:name="endnote reference" w:semiHidden="1" w:unhideWhenUsed="1"/>
-    <w:lsdException w:name="endnote text" w:semiHidden="1" w:unhideWhenUsed="1"/>
-    <w:lsdException w:name="table of authorities" w:semiHidden="1" w:unhideWhenUsed="1"/>
-    <w:lsdException w:name="macro" w:semiHidden="1" w:unhideWhenUsed="1"/>
-    <w:lsdException w:name="toa heading" w:semiHidden="1" w:unhideWhenUsed="1"/>
-    <w:lsdException w:name="List" w:semiHidden="1" w:unhideWhenUsed="1"/>
-    <w:lsdException w:name="List Bullet" w:semiHidden="1" w:unhideWhenUsed="1"/>
-    <w:lsdException w:name="List Number" w:semiHidden="1" w:unhideWhenUsed="1"/>
-    <w:lsdException w:name="List 2" w:semiHidden="1" w:unhideWhenUsed="1"/>
-    <w:lsdException w:name="List 3" w:semiHidden="1" w:unhideWhenUsed="1"/>
-    <w:lsdException w:name="List 4" w:semiHidden="1" w:unhideWhenUsed="1"/>
-    <w:lsdException w:name="List 5" w:semiHidden="1" w:unhideWhenUsed="1"/>
-    <w:lsdException w:name="List Bullet 2" w:semiHidden="1" w:unhideWhenUsed="1"/>
-    <w:lsdException w:name="List Bullet 3" w:semiHidden="1" w:unhideWhenUsed="1"/>
-    <w:lsdException w:name="List Bullet 4" w:semiHidden="1" w:unhideWhenUsed="1"/>
-    <w:lsdException w:name="List Bullet 5" w:semiHidden="1" w:unhideWhenUsed="1"/>
-    <w:lsdException w:name="List Number 2" w:semiHidden="1" w:unhideWhenUsed="1"/>
-    <w:lsdException w:name="List Number 3" w:semiHidden="1" w:unhideWhenUsed="1"/>
-    <w:lsdException w:name="List Number 4" w:semiHidden="1" w:unhideWhenUsed="1"/>
-    <w:lsdException w:name="List Number 5" w:semiHidden="1" w:unhideWhenUsed="1"/>
-    <w:lsdException w:name="Title" w:uiPriority="10" w:qFormat="1"/>
-    <w:lsdException w:name="Closing" w:semiHidden="1" w:unhideWhenUsed="1"/>
-    <w:lsdException w:name="Signature" w:semiHidden="1" w:unhideWhenUsed="1"/>
-    <w:lsdException w:name="Default Paragraph Font" w:semiHidden="1" w:uiPriority="1" w:unhideWhenUsed="1"/>
-    <w:lsdException w:name="Body Text" w:semiHidden="1" w:unhideWhenUsed="1"/>
-    <w:lsdException w:name="Body Text Indent" w:semiHidden="1" w:unhideWhenUsed="1"/>
-    <w:lsdException w:name="List Continue" w:semiHidden="1" w:unhideWhenUsed="1"/>
-    <w:lsdException w:name="List Continue 2" w:semiHidden="1" w:unhideWhenUsed="1"/>
-    <w:lsdException w:name="List Continue 3" w:semiHidden="1" w:unhideWhenUsed="1"/>
-    <w:lsdException w:name="List Continue 4" w:semiHidden="1" w:unhideWhenUsed="1"/>
-    <w:lsdException w:name="List Continue 5" w:semiHidden="1" w:unhideWhenUsed="1"/>
-    <w:lsdException w:name="Message Header" w:semiHidden="1" w:unhideWhenUsed="1"/>
-    <w:lsdException w:name="Subtitle" w:uiPriority="11" w:qFormat="1"/>
-    <w:lsdException w:name="Salutation" w:semiHidden="1" w:unhideWhenUsed="1"/>
-    <w:lsdException w:name="Date" w:semiHidden="1" w:unhideWhenUsed="1"/>
-    <w:lsdException w:name="Body Text First Indent" w:semiHidden="1" w:unhideWhenUsed="1"/>
-    <w:lsdException w:name="Body Text First Indent 2" w:semiHidden="1" w:unhideWhenUsed="1"/>
-    <w:lsdException w:name="Note Heading" w:semiHidden="1" w:unhideWhenUsed="1"/>
-    <w:lsdException w:name="Body Text 2" w:semiHidden="1" w:unhideWhenUsed="1"/>
-    <w:lsdException w:name="Body Text 3" w:semiHidden="1" w:unhideWhenUsed="1"/>
-    <w:lsdException w:name="Body Text Indent 2" w:semiHidden="1" w:unhideWhenUsed="1"/>
-    <w:lsdException w:name="Body Text Indent 3" w:semiHidden="1" w:unhideWhenUsed="1"/>
-    <w:lsdException w:name="Block Text" w:semiHidden="1" w:unhideWhenUsed="1"/>
-    <w:lsdException w:name="Hyperlink" w:semiHidden="1" w:unhideWhenUsed="1"/>
-    <w:lsdException w:name="FollowedHyperlink" w:semiHidden="1" w:unhideWhenUsed="1"/>
-    <w:lsdException w:name="Strong" w:uiPriority="22" w:qFormat="1"/>
-    <w:lsdException w:name="Emphasis" w:uiPriority="20" w:qFormat="1"/>
-    <w:lsdException w:name="Document Map" w:semiHidden="1" w:unhideWhenUsed="1"/>
-    <w:lsdException w:name="Plain Text" w:semiHidden="1" w:unhideWhenUsed="1"/>
-    <w:lsdException w:name="E-mail Signature" w:semiHidden="1" w:unhideWhenUsed="1"/>
-    <w:lsdException w:name="HTML Top of Form" w:semiHidden="1" w:unhideWhenUsed="1"/>
-    <w:lsdException w:name="HTML Bottom of Form" w:semiHidden="1" w:unhideWhenUsed="1"/>
-    <w:lsdException w:name="Normal (Web)" w:semiHidden="1" w:unhideWhenUsed="1"/>
-    <w:lsdException w:name="HTML Acronym" w:semiHidden="1" w:unhideWhenUsed="1"/>
-    <w:lsdException w:name="HTML Address" w:semiHidden="1" w:unhideWhenUsed="1"/>
-    <w:lsdException w:name="HTML Cite" w:semiHidden="1" w:unhideWhenUsed="1"/>
-    <w:lsdException w:name="HTML Code" w:semiHidden="1" w:unhideWhenUsed="1"/>
-    <w:lsdException w:name="HTML Definition" w:semiHidden="1" w:unhideWhenUsed="1"/>
-    <w:lsdException w:name="HTML Keyboard" w:semiHidden="1" w:unhideWhenUsed="1"/>
-    <w:lsdException w:name="HTML Preformatted" w:semiHidden="1" w:unhideWhenUsed="1"/>
-    <w:lsdException w:name="HTML Sample" w:semiHidden="1" w:unhideWhenUsed="1"/>
-    <w:lsdException w:name="HTML Typewriter" w:semiHidden="1" w:unhideWhenUsed="1"/>
-    <w:lsdException w:name="HTML Variable" w:semiHidden="1" w:unhideWhenUsed="1"/>
-    <w:lsdException w:name="Normal Table" w:semiHidden="1" w:unhideWhenUsed="1"/>
-    <w:lsdException w:name="annotation subject" w:semiHidden="1" w:unhideWhenUsed="1"/>
-    <w:lsdException w:name="No List" w:semiHidden="1" w:unhideWhenUsed="1"/>
-    <w:lsdException w:name="Outline List 1" w:semiHidden="1" w:unhideWhenUsed="1"/>
-    <w:lsdException w:name="Outline List 2" w:semiHidden="1" w:unhideWhenUsed="1"/>
-    <w:lsdException w:name="Outline List 3" w:semiHidden="1" w:unhideWhenUsed="1"/>
-    <w:lsdException w:name="Table Simple 1" w:semiHidden="1" w:unhideWhenUsed="1"/>
-    <w:lsdException w:name="Table Simple 2" w:semiHidden="1" w:unhideWhenUsed="1"/>
-    <w:lsdException w:name="Table Simple 3" w:semiHidden="1" w:unhideWhenUsed="1"/>
-    <w:lsdException w:name="Table Classic 1" w:semiHidden="1" w:unhideWhenUsed="1"/>
-    <w:lsdException w:name="Table Classic 2" w:semiHidden="1" w:unhideWhenUsed="1"/>
-    <w:lsdException w:name="Table Classic 3" w:semiHidden="1" w:unhideWhenUsed="1"/>
-    <w:lsdException w:name="Table Classic 4" w:semiHidden="1" w:unhideWhenUsed="1"/>
-    <w:lsdException w:name="Table Colorful 1" w:semiHidden="1" w:unhideWhenUsed="1"/>
-    <w:lsdException w:name="Table Colorful 2" w:semiHidden="1" w:unhideWhenUsed="1"/>
-    <w:lsdException w:name="Table Colorful 3" w:semiHidden="1" w:unhideWhenUsed="1"/>
-    <w:lsdException w:name="Table Columns 1" w:semiHidden="1" w:unhideWhenUsed="1"/>
-    <w:lsdException w:name="Table Columns 2" w:semiHidden="1" w:unhideWhenUsed="1"/>
-    <w:lsdException w:name="Table Columns 3" w:semiHidden="1" w:unhideWhenUsed="1"/>
-    <w:lsdException w:name="Table Columns 4" w:semiHidden="1" w:unhideWhenUsed="1"/>
-    <w:lsdException w:name="Table Columns 5" w:semiHidden="1" w:unhideWhenUsed="1"/>
-    <w:lsdException w:name="Table Grid 1" w:semiHidden="1" w:unhideWhenUsed="1"/>
-    <w:lsdException w:name="Table Grid 2" w:semiHidden="1" w:unhideWhenUsed="1"/>
-    <w:lsdException w:name="Table Grid 3" w:semiHidden="1" w:unhideWhenUsed="1"/>
-    <w:lsdException w:name="Table Grid 4" w:semiHidden="1" w:unhideWhenUsed="1"/>
-    <w:lsdException w:name="Table Grid 5" w:semiHidden="1" w:unhideWhenUsed="1"/>
-    <w:lsdException w:name="Table Grid 6" w:semiHidden="1" w:unhideWhenUsed="1"/>
-    <w:lsdException w:name="Table Grid 7" w:semiHidden="1" w:unhideWhenUsed="1"/>
-    <w:lsdException w:name="Table Grid 8" w:semiHidden="1" w:unhideWhenUsed="1"/>
-    <w:lsdException w:name="Table List 1" w:semiHidden="1" w:unhideWhenUsed="1"/>
-    <w:lsdException w:name="Table List 2" w:semiHidden="1" w:unhideWhenUsed="1"/>
-    <w:lsdException w:name="Table List 3" w:semiHidden="1" w:unhideWhenUsed="1"/>
-    <w:lsdException w:name="Table List 4" w:semiHidden="1" w:unhideWhenUsed="1"/>
-    <w:lsdException w:name="Table List 5" w:semiHidden="1" w:unhideWhenUsed="1"/>
-    <w:lsdException w:name="Table List 6" w:semiHidden="1" w:unhideWhenUsed="1"/>
-    <w:lsdException w:name="Table List 7" w:semiHidden="1" w:unhideWhenUsed="1"/>
-    <w:lsdException w:name="Table List 8" w:semiHidden="1" w:unhideWhenUsed="1"/>
-    <w:lsdException w:name="Table 3D effects 1" w:semiHidden="1" w:unhideWhenUsed="1"/>
-    <w:lsdException w:name="Table 3D effects 2" w:semiHidden="1" w:unhideWhenUsed="1"/>
-    <w:lsdException w:name="Table 3D effects 3" w:semiHidden="1" w:unhideWhenUsed="1"/>
-    <w:lsdException w:name="Table Contemporary" w:semiHidden="1" w:unhideWhenUsed="1"/>
-    <w:lsdException w:name="Table Elegant" w:semiHidden="1" w:unhideWhenUsed="1"/>
-    <w:lsdException w:name="Table Professional" w:semiHidden="1" w:unhideWhenUsed="1"/>
-    <w:lsdException w:name="Table Subtle 1" w:semiHidden="1" w:unhideWhenUsed="1"/>
-    <w:lsdException w:name="Table Subtle 2" w:semiHidden="1" w:unhideWhenUsed="1"/>
-    <w:lsdException w:name="Table Web 1" w:semiHidden="1" w:unhideWhenUsed="1"/>
-    <w:lsdException w:name="Table Web 2" w:semiHidden="1" w:unhideWhenUsed="1"/>
-    <w:lsdException w:name="Table Web 3" w:semiHidden="1" w:unhideWhenUsed="1"/>
-    <w:lsdException w:name="Balloon Text" w:semiHidden="1" w:unhideWhenUsed="1"/>
-    <w:lsdException w:name="Table Grid" w:uiPriority="39"/>
-    <w:lsdException w:name="Table Theme" w:semiHidden="1" w:unhideWhenUsed="1"/>
-    <w:lsdException w:name="Note Level 1" w:semiHidden="1" w:unhideWhenUsed="1"/>
-    <w:lsdException w:name="Note Level 2" w:semiHidden="1" w:unhideWhenUsed="1"/>
-    <w:lsdException w:name="Note Level 3" w:semiHidden="1" w:unhideWhenUsed="1"/>
-    <w:lsdException w:name="Note Level 4" w:semiHidden="1" w:unhideWhenUsed="1"/>
-    <w:lsdException w:name="Note Level 5" w:semiHidden="1" w:unhideWhenUsed="1"/>
-    <w:lsdException w:name="Note Level 6" w:semiHidden="1" w:unhideWhenUsed="1"/>
-    <w:lsdException w:name="Note Level 7" w:semiHidden="1" w:unhideWhenUsed="1"/>
-    <w:lsdException w:name="Note Level 8" w:semiHidden="1" w:unhideWhenUsed="1"/>
-    <w:lsdException w:name="Note Level 9" w:semiHidden="1" w:unhideWhenUsed="1"/>
-    <w:lsdException w:name="Placeholder Text" w:semiHidden="1"/>
-    <w:lsdException w:name="No Spacing" w:uiPriority="1" w:qFormat="1"/>
-    <w:lsdException w:name="Light Shading" w:uiPriority="60"/>
-    <w:lsdException w:name="Light List" w:uiPriority="61"/>
-    <w:lsdException w:name="Light Grid" w:uiPriority="62"/>
-    <w:lsdException w:name="Medium Shading 1" w:uiPriority="63"/>
-    <w:lsdException w:name="Medium Shading 2" w:uiPriority="64"/>
-    <w:lsdException w:name="Medium List 1" w:uiPriority="65"/>
-    <w:lsdException w:name="Medium List 2" w:uiPriority="66"/>
-    <w:lsdException w:name="Medium Grid 1" w:uiPriority="67"/>
-    <w:lsdException w:name="Medium Grid 2" w:uiPriority="68"/>
-    <w:lsdException w:name="Medium Grid 3" w:uiPriority="69"/>
-    <w:lsdException w:name="Dark List" w:uiPriority="70"/>
-    <w:lsdException w:name="Colorful Shading" w:uiPriority="71"/>
-    <w:lsdException w:name="Colorful List" w:uiPriority="72"/>
-    <w:lsdException w:name="Colorful Grid" w:uiPriority="73"/>
-    <w:lsdException w:name="Light Shading Accent 1" w:uiPriority="60"/>
-    <w:lsdException w:name="Light List Accent 1" w:uiPriority="61"/>
-    <w:lsdException w:name="Light Grid Accent 1" w:uiPriority="62"/>
-    <w:lsdException w:name="Medium Shading 1 Accent 1" w:uiPriority="63"/>
-    <w:lsdException w:name="Medium Shading 2 Accent 1" w:uiPriority="64"/>
-    <w:lsdException w:name="Medium List 1 Accent 1" w:uiPriority="65"/>
-    <w:lsdException w:name="Revision" w:semiHidden="1"/>
-    <w:lsdException w:name="List Paragraph" w:uiPriority="34" w:qFormat="1"/>
-    <w:lsdException w:name="Quote" w:uiPriority="29" w:qFormat="1"/>
-    <w:lsdException w:name="Intense Quote" w:uiPriority="30" w:qFormat="1"/>
-    <w:lsdException w:name="Medium List 2 Accent 1" w:uiPriority="66"/>
-    <w:lsdException w:name="Medium Grid 1 Accent 1" w:uiPriority="67"/>
-    <w:lsdException w:name="Medium Grid 2 Accent 1" w:uiPriority="68"/>
-    <w:lsdException w:name="Medium Grid 3 Accent 1" w:uiPriority="69"/>
-    <w:lsdException w:name="Dark List Accent 1" w:uiPriority="70"/>
-    <w:lsdException w:name="Colorful Shading Accent 1" w:uiPriority="71"/>
-    <w:lsdException w:name="Colorful List Accent 1" w:uiPriority="72"/>
-    <w:lsdException w:name="Colorful Grid Accent 1" w:uiPriority="73"/>
-    <w:lsdException w:name="Light Shading Accent 2" w:uiPriority="60"/>
-    <w:lsdException w:name="Light List Accent 2" w:uiPriority="61"/>
-    <w:lsdException w:name="Light Grid Accent 2" w:uiPriority="62"/>
-    <w:lsdException w:name="Medium Shading 1 Accent 2" w:uiPriority="63"/>
-    <w:lsdException w:name="Medium Shading 2 Accent 2" w:uiPriority="64"/>
-    <w:lsdException w:name="Medium List 1 Accent 2" w:uiPriority="65"/>
-    <w:lsdException w:name="Medium List 2 Accent 2" w:uiPriority="66"/>
-    <w:lsdException w:name="Medium Grid 1 Accent 2" w:uiPriority="67"/>
-    <w:lsdException w:name="Medium Grid 2 Accent 2" w:uiPriority="68"/>
-    <w:lsdException w:name="Medium Grid 3 Accent 2" w:uiPriority="69"/>
-    <w:lsdException w:name="Dark List Accent 2" w:uiPriority="70"/>
-    <w:lsdException w:name="Colorful Shading Accent 2" w:uiPriority="71"/>
-    <w:lsdException w:name="Colorful List Accent 2" w:uiPriority="72"/>
-    <w:lsdException w:name="Colorful Grid Accent 2" w:uiPriority="73"/>
-    <w:lsdException w:name="Light Shading Accent 3" w:uiPriority="60"/>
-    <w:lsdException w:name="Light List Accent 3" w:uiPriority="61"/>
-    <w:lsdException w:name="Light Grid Accent 3" w:uiPriority="62"/>
-    <w:lsdException w:name="Medium Shading 1 Accent 3" w:uiPriority="63"/>
-    <w:lsdException w:name="Medium Shading 2 Accent 3" w:uiPriority="64"/>
-    <w:lsdException w:name="Medium List 1 Accent 3" w:uiPriority="65"/>
-    <w:lsdException w:name="Medium List 2 Accent 3" w:uiPriority="66"/>
-    <w:lsdException w:name="Medium Grid 1 Accent 3" w:uiPriority="67"/>
-    <w:lsdException w:name="Medium Grid 2 Accent 3" w:uiPriority="68"/>
-    <w:lsdException w:name="Medium Grid 3 Accent 3" w:uiPriority="69"/>
-    <w:lsdException w:name="Dark List Accent 3" w:uiPriority="70"/>
-    <w:lsdException w:name="Colorful Shading Accent 3" w:uiPriority="71"/>
-    <w:lsdException w:name="Colorful List Accent 3" w:uiPriority="72"/>
-    <w:lsdException w:name="Colorful Grid Accent 3" w:uiPriority="73"/>
-    <w:lsdException w:name="Light Shading Accent 4" w:uiPriority="60"/>
-    <w:lsdException w:name="Light List Accent 4" w:uiPriority="61"/>
-    <w:lsdException w:name="Light Grid Accent 4" w:uiPriority="62"/>
-    <w:lsdException w:name="Medium Shading 1 Accent 4" w:uiPriority="63"/>
-    <w:lsdException w:name="Medium Shading 2 Accent 4" w:uiPriority="64"/>
-    <w:lsdException w:name="Medium List 1 Accent 4" w:uiPriority="65"/>
-    <w:lsdException w:name="Medium List 2 Accent 4" w:uiPriority="66"/>
-    <w:lsdException w:name="Medium Grid 1 Accent 4" w:uiPriority="67"/>
-    <w:lsdException w:name="Medium Grid 2 Accent 4" w:uiPriority="68"/>
-    <w:lsdException w:name="Medium Grid 3 Accent 4" w:uiPriority="69"/>
-    <w:lsdException w:name="Dark List Accent 4" w:uiPriority="70"/>
-    <w:lsdException w:name="Colorful Shading Accent 4" w:uiPriority="71"/>
-    <w:lsdException w:name="Colorful List Accent 4" w:uiPriority="72"/>
-    <w:lsdException w:name="Colorful Grid Accent 4" w:uiPriority="73"/>
-    <w:lsdException w:name="Light Shading Accent 5" w:uiPriority="60"/>
-    <w:lsdException w:name="Light List Accent 5" w:uiPriority="61"/>
-    <w:lsdException w:name="Light Grid Accent 5" w:uiPriority="62"/>
-    <w:lsdException w:name="Medium Shading 1 Accent 5" w:uiPriority="63"/>
-    <w:lsdException w:name="Medium Shading 2 Accent 5" w:uiPriority="64"/>
-    <w:lsdException w:name="Medium List 1 Accent 5" w:uiPriority="65"/>
-    <w:lsdException w:name="Medium List 2 Accent 5" w:uiPriority="66"/>
-    <w:lsdException w:name="Medium Grid 1 Accent 5" w:uiPriority="67"/>
-    <w:lsdException w:name="Medium Grid 2 Accent 5" w:uiPriority="68"/>
-    <w:lsdException w:name="Medium Grid 3 Accent 5" w:uiPriority="69"/>
-    <w:lsdException w:name="Dark List Accent 5" w:uiPriority="70"/>
-    <w:lsdException w:name="Colorful Shading Accent 5" w:uiPriority="71"/>
-    <w:lsdException w:name="Colorful List Accent 5" w:uiPriority="72"/>
-    <w:lsdException w:name="Colorful Grid Accent 5" w:uiPriority="73"/>
-    <w:lsdException w:name="Light Shading Accent 6" w:uiPriority="60"/>
-    <w:lsdException w:name="Light List Accent 6" w:uiPriority="61"/>
-    <w:lsdException w:name="Light Grid Accent 6" w:uiPriority="62"/>
-    <w:lsdException w:name="Medium Shading 1 Accent 6" w:uiPriority="63"/>
-    <w:lsdException w:name="Medium Shading 2 Accent 6" w:uiPriority="64"/>
-    <w:lsdException w:name="Medium List 1 Accent 6" w:uiPriority="65"/>
-    <w:lsdException w:name="Medium List 2 Accent 6" w:uiPriority="66"/>
-    <w:lsdException w:name="Medium Grid 1 Accent 6" w:uiPriority="67"/>
-    <w:lsdException w:name="Medium Grid 2 Accent 6" w:uiPriority="68"/>
-    <w:lsdException w:name="Medium Grid 3 Accent 6" w:uiPriority="69"/>
-    <w:lsdException w:name="Dark List Accent 6" w:uiPriority="70"/>
-    <w:lsdException w:name="Colorful Shading Accent 6" w:uiPriority="71"/>
-    <w:lsdException w:name="Colorful List Accent 6" w:uiPriority="72"/>
-    <w:lsdException w:name="Colorful Grid Accent 6" w:uiPriority="73"/>
-    <w:lsdException w:name="Subtle Emphasis" w:uiPriority="19" w:qFormat="1"/>
-    <w:lsdException w:name="Intense Emphasis" w:uiPriority="21" w:qFormat="1"/>
-    <w:lsdException w:name="Subtle Reference" w:uiPriority="31" w:qFormat="1"/>
-    <w:lsdException w:name="Intense Reference" w:uiPriority="32" w:qFormat="1"/>
-    <w:lsdException w:name="Book Title" w:uiPriority="33" w:qFormat="1"/>
-    <w:lsdException w:name="Bibliography" w:semiHidden="1" w:uiPriority="37" w:unhideWhenUsed="1"/>
-    <w:lsdException w:name="TOC Heading" w:semiHidden="1" w:uiPriority="39" w:unhideWhenUsed="1" w:qFormat="1"/>
-    <w:lsdException w:name="Plain Table 1" w:uiPriority="41"/>
-    <w:lsdException w:name="Plain Table 2" w:uiPriority="42"/>
-    <w:lsdException w:name="Plain Table 3" w:uiPriority="43"/>
-    <w:lsdException w:name="Plain Table 4" w:uiPriority="44"/>
-    <w:lsdException w:name="Plain Table 5" w:uiPriority="45"/>
-    <w:lsdException w:name="Grid Table Light" w:uiPriority="40"/>
-    <w:lsdException w:name="Grid Table 1 Light" w:uiPriority="46"/>
-    <w:lsdException w:name="Grid Table 2" w:uiPriority="47"/>
-    <w:lsdException w:name="Grid Table 3" w:uiPriority="48"/>
-    <w:lsdException w:name="Grid Table 4" w:uiPriority="49"/>
-    <w:lsdException w:name="Grid Table 5 Dark" w:uiPriority="50"/>
-    <w:lsdException w:name="Grid Table 6 Colorful" w:uiPriority="51"/>
-    <w:lsdException w:name="Grid Table 7 Colorful" w:uiPriority="52"/>
-    <w:lsdException w:name="Grid Table 1 Light Accent 1" w:uiPriority="46"/>
-    <w:lsdException w:name="Grid Table 2 Accent 1" w:uiPriority="47"/>
-    <w:lsdException w:name="Grid Table 3 Accent 1" w:uiPriority="48"/>
-    <w:lsdException w:name="Grid Table 4 Accent 1" w:uiPriority="49"/>
-    <w:lsdException w:name="Grid Table 5 Dark Accent 1" w:uiPriority="50"/>
-    <w:lsdException w:name="Grid Table 6 Colorful Accent 1" w:uiPriority="51"/>
-    <w:lsdException w:name="Grid Table 7 Colorful Accent 1" w:uiPriority="52"/>
-    <w:lsdException w:name="Grid Table 1 Light Accent 2" w:uiPriority="46"/>
-    <w:lsdException w:name="Grid Table 2 Accent 2" w:uiPriority="47"/>
-    <w:lsdException w:name="Grid Table 3 Accent 2" w:uiPriority="48"/>
-    <w:lsdException w:name="Grid Table 4 Accent 2" w:uiPriority="49"/>
-    <w:lsdException w:name="Grid Table 5 Dark Accent 2" w:uiPriority="50"/>
-    <w:lsdException w:name="Grid Table 6 Colorful Accent 2" w:uiPriority="51"/>
-    <w:lsdException w:name="Grid Table 7 Colorful Accent 2" w:uiPriority="52"/>
-    <w:lsdException w:name="Grid Table 1 Light Accent 3" w:uiPriority="46"/>
-    <w:lsdException w:name="Grid Table 2 Accent 3" w:uiPriority="47"/>
-    <w:lsdException w:name="Grid Table 3 Accent 3" w:uiPriority="48"/>
-    <w:lsdException w:name="Grid Table 4 Accent 3" w:uiPriority="49"/>
-    <w:lsdException w:name="Grid Table 5 Dark Accent 3" w:uiPriority="50"/>
-    <w:lsdException w:name="Grid Table 6 Colorful Accent 3" w:uiPriority="51"/>
-    <w:lsdException w:name="Grid Table 7 Colorful Accent 3" w:uiPriority="52"/>
-    <w:lsdException w:name="Grid Table 1 Light Accent 4" w:uiPriority="46"/>
-    <w:lsdException w:name="Grid Table 2 Accent 4" w:uiPriority="47"/>
-    <w:lsdException w:name="Grid Table 3 Accent 4" w:uiPriority="48"/>
-    <w:lsdException w:name="Grid Table 4 Accent 4" w:uiPriority="49"/>
-    <w:lsdException w:name="Grid Table 5 Dark Accent 4" w:uiPriority="50"/>
-    <w:lsdException w:name="Grid Table 6 Colorful Accent 4" w:uiPriority="51"/>
-    <w:lsdException w:name="Grid Table 7 Colorful Accent 4" w:uiPriority="52"/>
-    <w:lsdException w:name="Grid Table 1 Light Accent 5" w:uiPriority="46"/>
-    <w:lsdException w:name="Grid Table 2 Accent 5" w:uiPriority="47"/>
-    <w:lsdException w:name="Grid Table 3 Accent 5" w:uiPriority="48"/>
-    <w:lsdException w:name="Grid Table 4 Accent 5" w:uiPriority="49"/>
-    <w:lsdException w:name="Grid Table 5 Dark Accent 5" w:uiPriority="50"/>
-    <w:lsdException w:name="Grid Table 6 Colorful Accent 5" w:uiPriority="51"/>
-    <w:lsdException w:name="Grid Table 7 Colorful Accent 5" w:uiPriority="52"/>
-    <w:lsdException w:name="Grid Table 1 Light Accent 6" w:uiPriority="46"/>
-    <w:lsdException w:name="Grid Table 2 Accent 6" w:uiPriority="47"/>
-    <w:lsdException w:name="Grid Table 3 Accent 6" w:uiPriority="48"/>
-    <w:lsdException w:name="Grid Table 4 Accent 6" w:uiPriority="49"/>
-    <w:lsdException w:name="Grid Table 5 Dark Accent 6" w:uiPriority="50"/>
-    <w:lsdException w:name="Grid Table 6 Colorful Accent 6" w:uiPriority="51"/>
-    <w:lsdException w:name="Grid Table 7 Colorful Accent 6" w:uiPriority="52"/>
-    <w:lsdException w:name="List Table 1 Light" w:uiPriority="46"/>
-    <w:lsdException w:name="List Table 2" w:uiPriority="47"/>
-    <w:lsdException w:name="List Table 3" w:uiPriority="48"/>
-    <w:lsdException w:name="List Table 4" w:uiPriority="49"/>
-    <w:lsdException w:name="List Table 5 Dark" w:uiPriority="50"/>
-    <w:lsdException w:name="List Table 6 Colorful" w:uiPriority="51"/>
-    <w:lsdException w:name="List Table 7 Colorful" w:uiPriority="52"/>
-    <w:lsdException w:name="List Table 1 Light Accent 1" w:uiPriority="46"/>
-    <w:lsdException w:name="List Table 2 Accent 1" w:uiPriority="47"/>
-    <w:lsdException w:name="List Table 3 Accent 1" w:uiPriority="48"/>
-    <w:lsdException w:name="List Table 4 Accent 1" w:uiPriority="49"/>
-    <w:lsdException w:name="List Table 5 Dark Accent 1" w:uiPriority="50"/>
-    <w:lsdException w:name="List Table 6 Colorful Accent 1" w:uiPriority="51"/>
-    <w:lsdException w:name="List Table 7 Colorful Accent 1" w:uiPriority="52"/>
-    <w:lsdException w:name="List Table 1 Light Accent 2" w:uiPriority="46"/>
-    <w:lsdException w:name="List Table 2 Accent 2" w:uiPriority="47"/>
-    <w:lsdException w:name="List Table 3 Accent 2" w:uiPriority="48"/>
-    <w:lsdException w:name="List Table 4 Accent 2" w:uiPriority="49"/>
-    <w:lsdException w:name="List Table 5 Dark Accent 2" w:uiPriority="50"/>
-    <w:lsdException w:name="List Table 6 Colorful Accent 2" w:uiPriority="51"/>
-    <w:lsdException w:name="List Table 7 Colorful Accent 2" w:uiPriority="52"/>
-    <w:lsdException w:name="List Table 1 Light Accent 3" w:uiPriority="46"/>
-    <w:lsdException w:name="List Table 2 Accent 3" w:uiPriority="47"/>
-    <w:lsdException w:name="List Table 3 Accent 3" w:uiPriority="48"/>
-    <w:lsdException w:name="List Table 4 Accent 3" w:uiPriority="49"/>
-    <w:lsdException w:name="List Table 5 Dark Accent 3" w:uiPriority="50"/>
-    <w:lsdException w:name="List Table 6 Colorful Accent 3" w:uiPriority="51"/>
-    <w:lsdException w:name="List Table 7 Colorful Accent 3" w:uiPriority="52"/>
-    <w:lsdException w:name="List Table 1 Light Accent 4" w:uiPriority="46"/>
-    <w:lsdException w:name="List Table 2 Accent 4" w:uiPriority="47"/>
-    <w:lsdException w:name="List Table 3 Accent 4" w:uiPriority="48"/>
-    <w:lsdException w:name="List Table 4 Accent 4" w:uiPriority="49"/>
-    <w:lsdException w:name="List Table 5 Dark Accent 4" w:uiPriority="50"/>
-    <w:lsdException w:name="List Table 6 Colorful Accent 4" w:uiPriority="51"/>
-    <w:lsdException w:name="List Table 7 Colorful Accent 4" w:uiPriority="52"/>
-    <w:lsdException w:name="List Table 1 Light Accent 5" w:uiPriority="46"/>
-    <w:lsdException w:name="List Table 2 Accent 5" w:uiPriority="47"/>
-    <w:lsdException w:name="List Table 3 Accent 5" w:uiPriority="48"/>
-    <w:lsdException w:name="List Table 4 Accent 5" w:uiPriority="49"/>
-    <w:lsdException w:name="List Table 5 Dark Accent 5" w:uiPriority="50"/>
-    <w:lsdException w:name="List Table 6 Colorful Accent 5" w:uiPriority="51"/>
-    <w:lsdException w:name="List Table 7 Colorful Accent 5" w:uiPriority="52"/>
-    <w:lsdException w:name="List Table 1 Light Accent 6" w:uiPriority="46"/>
-    <w:lsdException w:name="List Table 2 Accent 6" w:uiPriority="47"/>
-    <w:lsdException w:name="List Table 3 Accent 6" w:uiPriority="48"/>
-    <w:lsdException w:name="List Table 4 Accent 6" w:uiPriority="49"/>
-    <w:lsdException w:name="List Table 5 Dark Accent 6" w:uiPriority="50"/>
-    <w:lsdException w:name="List Table 6 Colorful Accent 6" w:uiPriority="51"/>
-    <w:lsdException w:name="List Table 7 Colorful Accent 6" w:uiPriority="52"/>
+  <w:latentStyles w:defLockedState="0" w:defUIPriority="99" w:defSemiHidden="1" w:defUnhideWhenUsed="1" w:defQFormat="0" w:count="267">
+    <w:lsdException w:name="Normal" w:semiHidden="0" w:uiPriority="0" w:unhideWhenUsed="0" w:qFormat="1"/>
+    <w:lsdException w:name="heading 1" w:semiHidden="0" w:uiPriority="9" w:unhideWhenUsed="0" w:qFormat="1"/>
+    <w:lsdException w:name="heading 2" w:uiPriority="9" w:qFormat="1"/>
+    <w:lsdException w:name="heading 3" w:uiPriority="9" w:qFormat="1"/>
+    <w:lsdException w:name="heading 4" w:uiPriority="9" w:qFormat="1"/>
+    <w:lsdException w:name="heading 5" w:uiPriority="9" w:qFormat="1"/>
+    <w:lsdException w:name="heading 6" w:uiPriority="9" w:qFormat="1"/>
+    <w:lsdException w:name="heading 7" w:uiPriority="9" w:qFormat="1"/>
+    <w:lsdException w:name="heading 8" w:uiPriority="9" w:qFormat="1"/>
+    <w:lsdException w:name="heading 9" w:uiPriority="9" w:qFormat="1"/>
+    <w:lsdException w:name="toc 1" w:uiPriority="39"/>
+    <w:lsdException w:name="toc 2" w:uiPriority="39"/>
+    <w:lsdException w:name="toc 3" w:uiPriority="39"/>
+    <w:lsdException w:name="toc 4" w:uiPriority="39"/>
+    <w:lsdException w:name="toc 5" w:uiPriority="39"/>
+    <w:lsdException w:name="toc 6" w:uiPriority="39"/>
+    <w:lsdException w:name="toc 7" w:uiPriority="39"/>
+    <w:lsdException w:name="toc 8" w:uiPriority="39"/>
+    <w:lsdException w:name="toc 9" w:uiPriority="39"/>
+    <w:lsdException w:name="caption" w:uiPriority="35" w:qFormat="1"/>
+    <w:lsdException w:name="Title" w:semiHidden="0" w:uiPriority="10" w:unhideWhenUsed="0" w:qFormat="1"/>
+    <w:lsdException w:name="Default Paragraph Font" w:uiPriority="1"/>
+    <w:lsdException w:name="Subtitle" w:semiHidden="0" w:uiPriority="11" w:unhideWhenUsed="0" w:qFormat="1"/>
+    <w:lsdException w:name="Strong" w:semiHidden="0" w:uiPriority="22" w:unhideWhenUsed="0" w:qFormat="1"/>
+    <w:lsdException w:name="Emphasis" w:semiHidden="0" w:uiPriority="20" w:unhideWhenUsed="0" w:qFormat="1"/>
+    <w:lsdException w:name="Table Grid" w:semiHidden="0" w:uiPriority="39" w:unhideWhenUsed="0"/>
+    <w:lsdException w:name="Placeholder Text" w:unhideWhenUsed="0"/>
+    <w:lsdException w:name="No Spacing" w:semiHidden="0" w:uiPriority="1" w:unhideWhenUsed="0" w:qFormat="1"/>
+    <w:lsdException w:name="Light Shading" w:semiHidden="0" w:uiPriority="60" w:unhideWhenUsed="0"/>
+    <w:lsdException w:name="Light List" w:semiHidden="0" w:uiPriority="61" w:unhideWhenUsed="0"/>
+    <w:lsdException w:name="Light Grid" w:semiHidden="0" w:uiPriority="62" w:unhideWhenUsed="0"/>
+    <w:lsdException w:name="Medium Shading 1" w:semiHidden="0" w:uiPriority="63" w:unhideWhenUsed="0"/>
+    <w:lsdException w:name="Medium Shading 2" w:semiHidden="0" w:uiPriority="64" w:unhideWhenUsed="0"/>
+    <w:lsdException w:name="Medium List 1" w:semiHidden="0" w:uiPriority="65" w:unhideWhenUsed="0"/>
+    <w:lsdException w:name="Medium List 2" w:semiHidden="0" w:uiPriority="66" w:unhideWhenUsed="0"/>
+    <w:lsdException w:name="Medium Grid 1" w:semiHidden="0" w:uiPriority="67" w:unhideWhenUsed="0"/>
+    <w:lsdException w:name="Medium Grid 2" w:semiHidden="0" w:uiPriority="68" w:unhideWhenUsed="0"/>
+    <w:lsdException w:name="Medium Grid 3" w:semiHidden="0" w:uiPriority="69" w:unhideWhenUsed="0"/>
+    <w:lsdException w:name="Dark List" w:semiHidden="0" w:uiPriority="70" w:unhideWhenUsed="0"/>
+    <w:lsdException w:name="Colorful Shading" w:semiHidden="0" w:uiPriority="71" w:unhideWhenUsed="0"/>
+    <w:lsdException w:name="Colorful List" w:semiHidden="0" w:uiPriority="72" w:unhideWhenUsed="0"/>
+    <w:lsdException w:name="Colorful Grid" w:semiHidden="0" w:uiPriority="73" w:unhideWhenUsed="0"/>
+    <w:lsdException w:name="Light Shading Accent 1" w:semiHidden="0" w:uiPriority="60" w:unhideWhenUsed="0"/>
+    <w:lsdException w:name="Light List Accent 1" w:semiHidden="0" w:uiPriority="61" w:unhideWhenUsed="0"/>
+    <w:lsdException w:name="Light Grid Accent 1" w:semiHidden="0" w:uiPriority="62" w:unhideWhenUsed="0"/>
+    <w:lsdException w:name="Medium Shading 1 Accent 1" w:semiHidden="0" w:uiPriority="63" w:unhideWhenUsed="0"/>
+    <w:lsdException w:name="Medium Shading 2 Accent 1" w:semiHidden="0" w:uiPriority="64" w:unhideWhenUsed="0"/>
+    <w:lsdException w:name="Medium List 1 Accent 1" w:semiHidden="0" w:uiPriority="65" w:unhideWhenUsed="0"/>
+    <w:lsdException w:name="Revision" w:unhideWhenUsed="0"/>
+    <w:lsdException w:name="List Paragraph" w:semiHidden="0" w:uiPriority="34" w:unhideWhenUsed="0" w:qFormat="1"/>
+    <w:lsdException w:name="Quote" w:semiHidden="0" w:uiPriority="29" w:unhideWhenUsed="0" w:qFormat="1"/>
+    <w:lsdException w:name="Intense Quote" w:semiHidden="0" w:uiPriority="30" w:unhideWhenUsed="0" w:qFormat="1"/>
+    <w:lsdException w:name="Medium List 2 Accent 1" w:semiHidden="0" w:uiPriority="66" w:unhideWhenUsed="0"/>
+    <w:lsdException w:name="Medium Grid 1 Accent 1" w:semiHidden="0" w:uiPriority="67" w:unhideWhenUsed="0"/>
+    <w:lsdException w:name="Medium Grid 2 Accent 1" w:semiHidden="0" w:uiPriority="68" w:unhideWhenUsed="0"/>
+    <w:lsdException w:name="Medium Grid 3 Accent 1" w:semiHidden="0" w:uiPriority="69" w:unhideWhenUsed="0"/>
+    <w:lsdException w:name="Dark List Accent 1" w:semiHidden="0" w:uiPriority="70" w:unhideWhenUsed="0"/>
+    <w:lsdException w:name="Colorful Shading Accent 1" w:semiHidden="0" w:uiPriority="71" w:unhideWhenUsed="0"/>
+    <w:lsdException w:name="Colorful List Accent 1" w:semiHidden="0" w:uiPriority="72" w:unhideWhenUsed="0"/>
+    <w:lsdException w:name="Colorful Grid Accent 1" w:semiHidden="0" w:uiPriority="73" w:unhideWhenUsed="0"/>
+    <w:lsdException w:name="Light Shading Accent 2" w:semiHidden="0" w:uiPriority="60" w:unhideWhenUsed="0"/>
+    <w:lsdException w:name="Light List Accent 2" w:semiHidden="0" w:uiPriority="61" w:unhideWhenUsed="0"/>
+    <w:lsdException w:name="Light Grid Accent 2" w:semiHidden="0" w:uiPriority="62" w:unhideWhenUsed="0"/>
+    <w:lsdException w:name="Medium Shading 1 Accent 2" w:semiHidden="0" w:uiPriority="63" w:unhideWhenUsed="0"/>
+    <w:lsdException w:name="Medium Shading 2 Accent 2" w:semiHidden="0" w:uiPriority="64" w:unhideWhenUsed="0"/>
+    <w:lsdException w:name="Medium List 1 Accent 2" w:semiHidden="0" w:uiPriority="65" w:unhideWhenUsed="0"/>
+    <w:lsdException w:name="Medium List 2 Accent 2" w:semiHidden="0" w:uiPriority="66" w:unhideWhenUsed="0"/>
+    <w:lsdException w:name="Medium Grid 1 Accent 2" w:semiHidden="0" w:uiPriority="67" w:unhideWhenUsed="0"/>
+    <w:lsdException w:name="Medium Grid 2 Accent 2" w:semiHidden="0" w:uiPriority="68" w:unhideWhenUsed="0"/>
+    <w:lsdException w:name="Medium Grid 3 Accent 2" w:semiHidden="0" w:uiPriority="69" w:unhideWhenUsed="0"/>
+    <w:lsdException w:name="Dark List Accent 2" w:semiHidden="0" w:uiPriority="70" w:unhideWhenUsed="0"/>
+    <w:lsdException w:name="Colorful Shading Accent 2" w:semiHidden="0" w:uiPriority="71" w:unhideWhenUsed="0"/>
+    <w:lsdException w:name="Colorful List Accent 2" w:semiHidden="0" w:uiPriority="72" w:unhideWhenUsed="0"/>
+    <w:lsdException w:name="Colorful Grid Accent 2" w:semiHidden="0" w:uiPriority="73" w:unhideWhenUsed="0"/>
+    <w:lsdException w:name="Light Shading Accent 3" w:semiHidden="0" w:uiPriority="60" w:unhideWhenUsed="0"/>
+    <w:lsdException w:name="Light List Accent 3" w:semiHidden="0" w:uiPriority="61" w:unhideWhenUsed="0"/>
+    <w:lsdException w:name="Light Grid Accent 3" w:semiHidden="0" w:uiPriority="62" w:unhideWhenUsed="0"/>
+    <w:lsdException w:name="Medium Shading 1 Accent 3" w:semiHidden="0" w:uiPriority="63" w:unhideWhenUsed="0"/>
+    <w:lsdException w:name="Medium Shading 2 Accent 3" w:semiHidden="0" w:uiPriority="64" w:unhideWhenUsed="0"/>
+    <w:lsdException w:name="Medium List 1 Accent 3" w:semiHidden="0" w:uiPriority="65" w:unhideWhenUsed="0"/>
+    <w:lsdException w:name="Medium List 2 Accent 3" w:semiHidden="0" w:uiPriority="66" w:unhideWhenUsed="0"/>
+    <w:lsdException w:name="Medium Grid 1 Accent 3" w:semiHidden="0" w:uiPriority="67" w:unhideWhenUsed="0"/>
+    <w:lsdException w:name="Medium Grid 2 Accent 3" w:semiHidden="0" w:uiPriority="68" w:unhideWhenUsed="0"/>
+    <w:lsdException w:name="Medium Grid 3 Accent 3" w:semiHidden="0" w:uiPriority="69" w:unhideWhenUsed="0"/>
+    <w:lsdException w:name="Dark List Accent 3" w:semiHidden="0" w:uiPriority="70" w:unhideWhenUsed="0"/>
+    <w:lsdException w:name="Colorful Shading Accent 3" w:semiHidden="0" w:uiPriority="71" w:unhideWhenUsed="0"/>
+    <w:lsdException w:name="Colorful List Accent 3" w:semiHidden="0" w:uiPriority="72" w:unhideWhenUsed="0"/>
+    <w:lsdException w:name="Colorful Grid Accent 3" w:semiHidden="0" w:uiPriority="73" w:unhideWhenUsed="0"/>
+    <w:lsdException w:name="Light Shading Accent 4" w:semiHidden="0" w:uiPriority="60" w:unhideWhenUsed="0"/>
+    <w:lsdException w:name="Light List Accent 4" w:semiHidden="0" w:uiPriority="61" w:unhideWhenUsed="0"/>
+    <w:lsdException w:name="Light Grid Accent 4" w:semiHidden="0" w:uiPriority="62" w:unhideWhenUsed="0"/>
+    <w:lsdException w:name="Medium Shading 1 Accent 4" w:semiHidden="0" w:uiPriority="63" w:unhideWhenUsed="0"/>
+    <w:lsdException w:name="Medium Shading 2 Accent 4" w:semiHidden="0" w:uiPriority="64" w:unhideWhenUsed="0"/>
+    <w:lsdException w:name="Medium List 1 Accent 4" w:semiHidden="0" w:uiPriority="65" w:unhideWhenUsed="0"/>
+    <w:lsdException w:name="Medium List 2 Accent 4" w:semiHidden="0" w:uiPriority="66" w:unhideWhenUsed="0"/>
+    <w:lsdException w:name="Medium Grid 1 Accent 4" w:semiHidden="0" w:uiPriority="67" w:unhideWhenUsed="0"/>
+    <w:lsdException w:name="Medium Grid 2 Accent 4" w:semiHidden="0" w:uiPriority="68" w:unhideWhenUsed="0"/>
+    <w:lsdException w:name="Medium Grid 3 Accent 4" w:semiHidden="0" w:uiPriority="69" w:unhideWhenUsed="0"/>
+    <w:lsdException w:name="Dark List Accent 4" w:semiHidden="0" w:uiPriority="70" w:unhideWhenUsed="0"/>
+    <w:lsdException w:name="Colorful Shading Accent 4" w:semiHidden="0" w:uiPriority="71" w:unhideWhenUsed="0"/>
+    <w:lsdException w:name="Colorful List Accent 4" w:semiHidden="0" w:uiPriority="72" w:unhideWhenUsed="0"/>
+    <w:lsdException w:name="Colorful Grid Accent 4" w:semiHidden="0" w:uiPriority="73" w:unhideWhenUsed="0"/>
+    <w:lsdException w:name="Light Shading Accent 5" w:semiHidden="0" w:uiPriority="60" w:unhideWhenUsed="0"/>
+    <w:lsdException w:name="Light List Accent 5" w:semiHidden="0" w:uiPriority="61" w:unhideWhenUsed="0"/>
+    <w:lsdException w:name="Light Grid Accent 5" w:semiHidden="0" w:uiPriority="62" w:unhideWhenUsed="0"/>
+    <w:lsdException w:name="Medium Shading 1 Accent 5" w:semiHidden="0" w:uiPriority="63" w:unhideWhenUsed="0"/>
+    <w:lsdException w:name="Medium Shading 2 Accent 5" w:semiHidden="0" w:uiPriority="64" w:unhideWhenUsed="0"/>
+    <w:lsdException w:name="Medium List 1 Accent 5" w:semiHidden="0" w:uiPriority="65" w:unhideWhenUsed="0"/>
+    <w:lsdException w:name="Medium List 2 Accent 5" w:semiHidden="0" w:uiPriority="66" w:unhideWhenUsed="0"/>
+    <w:lsdException w:name="Medium Grid 1 Accent 5" w:semiHidden="0" w:uiPriority="67" w:unhideWhenUsed="0"/>
+    <w:lsdException w:name="Medium Grid 2 Accent 5" w:semiHidden="0" w:uiPriority="68" w:unhideWhenUsed="0"/>
+    <w:lsdException w:name="Medium Grid 3 Accent 5" w:semiHidden="0" w:uiPriority="69" w:unhideWhenUsed="0"/>
+    <w:lsdException w:name="Dark List Accent 5" w:semiHidden="0" w:uiPriority="70" w:unhideWhenUsed="0"/>
+    <w:lsdException w:name="Colorful Shading Accent 5" w:semiHidden="0" w:uiPriority="71" w:unhideWhenUsed="0"/>
+    <w:lsdException w:name="Colorful List Accent 5" w:semiHidden="0" w:uiPriority="72" w:unhideWhenUsed="0"/>
+    <w:lsdException w:name="Colorful Grid Accent 5" w:semiHidden="0" w:uiPriority="73" w:unhideWhenUsed="0"/>
+    <w:lsdException w:name="Light Shading Accent 6" w:semiHidden="0" w:uiPriority="60" w:unhideWhenUsed="0"/>
+    <w:lsdException w:name="Light List Accent 6" w:semiHidden="0" w:uiPriority="61" w:unhideWhenUsed="0"/>
+    <w:lsdException w:name="Light Grid Accent 6" w:semiHidden="0" w:uiPriority="62" w:unhideWhenUsed="0"/>
+    <w:lsdException w:name="Medium Shading 1 Accent 6" w:semiHidden="0" w:uiPriority="63" w:unhideWhenUsed="0"/>
+    <w:lsdException w:name="Medium Shading 2 Accent 6" w:semiHidden="0" w:uiPriority="64" w:unhideWhenUsed="0"/>
+    <w:lsdException w:name="Medium List 1 Accent 6" w:semiHidden="0" w:uiPriority="65" w:unhideWhenUsed="0"/>
+    <w:lsdException w:name="Medium List 2 Accent 6" w:semiHidden="0" w:uiPriority="66" w:unhideWhenUsed="0"/>
+    <w:lsdException w:name="Medium Grid 1 Accent 6" w:semiHidden="0" w:uiPriority="67" w:unhideWhenUsed="0"/>
+    <w:lsdException w:name="Medium Grid 2 Accent 6" w:semiHidden="0" w:uiPriority="68" w:unhideWhenUsed="0"/>
+    <w:lsdException w:name="Medium Grid 3 Accent 6" w:semiHidden="0" w:uiPriority="69" w:unhideWhenUsed="0"/>
+    <w:lsdException w:name="Dark List Accent 6" w:semiHidden="0" w:uiPriority="70" w:unhideWhenUsed="0"/>
+    <w:lsdException w:name="Colorful Shading Accent 6" w:semiHidden="0" w:uiPriority="71" w:unhideWhenUsed="0"/>
+    <w:lsdException w:name="Colorful List Accent 6" w:semiHidden="0" w:uiPriority="72" w:unhideWhenUsed="0"/>
+    <w:lsdException w:name="Colorful Grid Accent 6" w:semiHidden="0" w:uiPriority="73" w:unhideWhenUsed="0"/>
+    <w:lsdException w:name="Subtle Emphasis" w:semiHidden="0" w:uiPriority="19" w:unhideWhenUsed="0" w:qFormat="1"/>
+    <w:lsdException w:name="Intense Emphasis" w:semiHidden="0" w:uiPriority="21" w:unhideWhenUsed="0" w:qFormat="1"/>
+    <w:lsdException w:name="Subtle Reference" w:semiHidden="0" w:uiPriority="31" w:unhideWhenUsed="0" w:qFormat="1"/>
+    <w:lsdException w:name="Intense Reference" w:semiHidden="0" w:uiPriority="32" w:unhideWhenUsed="0" w:qFormat="1"/>
+    <w:lsdException w:name="Book Title" w:semiHidden="0" w:uiPriority="33" w:unhideWhenUsed="0" w:qFormat="1"/>
+    <w:lsdException w:name="Bibliography" w:uiPriority="37"/>
+    <w:lsdException w:name="TOC Heading" w:uiPriority="39" w:qFormat="1"/>
+  </w:latentStyles>
+  <w:style w:type="paragraph" w:default="1" w:styleId="Normal">
+    <w:name w:val="Normal"/>
+    <w:qFormat/>
+  </w:style>
+  <w:style w:type="character" w:default="1" w:styleId="DefaultParagraphFont">
+    <w:name w:val="Default Paragraph Font"/>
+    <w:uiPriority w:val="1"/>
+    <w:semiHidden/>
+    <w:unhideWhenUsed/>
+  </w:style>
+  <w:style w:type="table" w:default="1" w:styleId="TableNormal">
+    <w:name w:val="Normal Table"/>
+    <w:uiPriority w:val="99"/>
+    <w:semiHidden/>
+    <w:unhideWhenUsed/>
+    <w:tblPr>
+      <w:tblInd w:w="0" w:type="dxa"/>
+      <w:tblCellMar>
+        <w:top w:w="0" w:type="dxa"/>
+        <w:left w:w="108" w:type="dxa"/>
+        <w:bottom w:w="0" w:type="dxa"/>
+        <w:right w:w="108" w:type="dxa"/>
+      </w:tblCellMar>
+    </w:tblPr>
+  </w:style>
+  <w:style w:type="numbering" w:default="1" w:styleId="NoList">
+    <w:name w:val="No List"/>
+    <w:uiPriority w:val="99"/>
+    <w:semiHidden/>
+    <w:unhideWhenUsed/>
+  </w:style>
+  <w:style w:type="paragraph" w:styleId="ListParagraph">
+    <w:name w:val="List Paragraph"/>
+    <w:basedOn w:val="Normal"/>
+    <w:uiPriority w:val="34"/>
+    <w:qFormat/>
+    <w:rsid w:val="004D2D18"/>
+    <w:pPr>
+      <w:ind w:left="720"/>
+      <w:contextualSpacing/>
+    </w:pPr>
+  </w:style>
+  <w:style w:type="character" w:customStyle="1" w:styleId="apple-converted-space">
+    <w:name w:val="apple-converted-space"/>
+    <w:basedOn w:val="DefaultParagraphFont"/>
+    <w:rsid w:val="00440B18"/>
+  </w:style>
+</w:styles>
+</file>
+
+<file path=word/stylesWithEffects.xml><?xml version="1.0" encoding="utf-8"?>
+<w:styles xmlns:wpc="http://schemas.microsoft.com/office/word/2010/wordprocessingCanvas" xmlns:mc="http://schemas.openxmlformats.org/markup-compatibility/2006" xmlns:o="urn:schemas-microsoft-com:office:office" xmlns:r="http://schemas.openxmlformats.org/officeDocument/2006/relationships" xmlns:m="http://schemas.openxmlformats.org/officeDocument/2006/math" xmlns:v="urn:schemas-microsoft-com:vml" xmlns:wp14="http://schemas.microsoft.com/office/word/2010/wordprocessingDrawing" xmlns:wp="http://schemas.openxmlformats.org/drawingml/2006/wordprocessingDrawing" xmlns:w10="urn:schemas-microsoft-com:office:word" xmlns:w="http://schemas.openxmlformats.org/wordprocessingml/2006/main" xmlns:w14="http://schemas.microsoft.com/office/word/2010/wordml" xmlns:wpg="http://schemas.microsoft.com/office/word/2010/wordprocessingGroup" xmlns:wpi="http://schemas.microsoft.com/office/word/2010/wordprocessingInk" xmlns:wne="http://schemas.microsoft.com/office/word/2006/wordml" xmlns:wps="http://schemas.microsoft.com/office/word/2010/wordprocessingShape" mc:Ignorable="w14 wp14">
+  <w:docDefaults>
+    <w:rPrDefault>
+      <w:rPr>
+        <w:rFonts w:ascii="Times New Roman" w:eastAsiaTheme="minorHAnsi" w:hAnsi="Times New Roman" w:cstheme="minorBidi"/>
+        <w:sz w:val="28"/>
+        <w:szCs w:val="22"/>
+        <w:lang w:val="en-US" w:eastAsia="en-US" w:bidi="ar-SA"/>
+      </w:rPr>
+    </w:rPrDefault>
+    <w:pPrDefault>
+      <w:pPr>
+        <w:jc w:val="both"/>
+      </w:pPr>
+    </w:pPrDefault>
+  </w:docDefaults>
+  <w:latentStyles w:defLockedState="0" w:defUIPriority="99" w:defSemiHidden="1" w:defUnhideWhenUsed="1" w:defQFormat="0" w:count="267">
+    <w:lsdException w:name="Normal" w:semiHidden="0" w:uiPriority="0" w:unhideWhenUsed="0" w:qFormat="1"/>
+    <w:lsdException w:name="heading 1" w:semiHidden="0" w:uiPriority="9" w:unhideWhenUsed="0" w:qFormat="1"/>
+    <w:lsdException w:name="heading 2" w:uiPriority="9" w:qFormat="1"/>
+    <w:lsdException w:name="heading 3" w:uiPriority="9" w:qFormat="1"/>
+    <w:lsdException w:name="heading 4" w:uiPriority="9" w:qFormat="1"/>
+    <w:lsdException w:name="heading 5" w:uiPriority="9" w:qFormat="1"/>
+    <w:lsdException w:name="heading 6" w:uiPriority="9" w:qFormat="1"/>
+    <w:lsdException w:name="heading 7" w:uiPriority="9" w:qFormat="1"/>
+    <w:lsdException w:name="heading 8" w:uiPriority="9" w:qFormat="1"/>
+    <w:lsdException w:name="heading 9" w:uiPriority="9" w:qFormat="1"/>
+    <w:lsdException w:name="toc 1" w:uiPriority="39"/>
+    <w:lsdException w:name="toc 2" w:uiPriority="39"/>
+    <w:lsdException w:name="toc 3" w:uiPriority="39"/>
+    <w:lsdException w:name="toc 4" w:uiPriority="39"/>
+    <w:lsdException w:name="toc 5" w:uiPriority="39"/>
+    <w:lsdException w:name="toc 6" w:uiPriority="39"/>
+    <w:lsdException w:name="toc 7" w:uiPriority="39"/>
+    <w:lsdException w:name="toc 8" w:uiPriority="39"/>
+    <w:lsdException w:name="toc 9" w:uiPriority="39"/>
+    <w:lsdException w:name="caption" w:uiPriority="35" w:qFormat="1"/>
+    <w:lsdException w:name="Title" w:semiHidden="0" w:uiPriority="10" w:unhideWhenUsed="0" w:qFormat="1"/>
+    <w:lsdException w:name="Default Paragraph Font" w:uiPriority="1"/>
+    <w:lsdException w:name="Subtitle" w:semiHidden="0" w:uiPriority="11" w:unhideWhenUsed="0" w:qFormat="1"/>
+    <w:lsdException w:name="Strong" w:semiHidden="0" w:uiPriority="22" w:unhideWhenUsed="0" w:qFormat="1"/>
+    <w:lsdException w:name="Emphasis" w:semiHidden="0" w:uiPriority="20" w:unhideWhenUsed="0" w:qFormat="1"/>
+    <w:lsdException w:name="Table Grid" w:semiHidden="0" w:uiPriority="39" w:unhideWhenUsed="0"/>
+    <w:lsdException w:name="Placeholder Text" w:unhideWhenUsed="0"/>
+    <w:lsdException w:name="No Spacing" w:semiHidden="0" w:uiPriority="1" w:unhideWhenUsed="0" w:qFormat="1"/>
+    <w:lsdException w:name="Light Shading" w:semiHidden="0" w:uiPriority="60" w:unhideWhenUsed="0"/>
+    <w:lsdException w:name="Light List" w:semiHidden="0" w:uiPriority="61" w:unhideWhenUsed="0"/>
+    <w:lsdException w:name="Light Grid" w:semiHidden="0" w:uiPriority="62" w:unhideWhenUsed="0"/>
+    <w:lsdException w:name="Medium Shading 1" w:semiHidden="0" w:uiPriority="63" w:unhideWhenUsed="0"/>
+    <w:lsdException w:name="Medium Shading 2" w:semiHidden="0" w:uiPriority="64" w:unhideWhenUsed="0"/>
+    <w:lsdException w:name="Medium List 1" w:semiHidden="0" w:uiPriority="65" w:unhideWhenUsed="0"/>
+    <w:lsdException w:name="Medium List 2" w:semiHidden="0" w:uiPriority="66" w:unhideWhenUsed="0"/>
+    <w:lsdException w:name="Medium Grid 1" w:semiHidden="0" w:uiPriority="67" w:unhideWhenUsed="0"/>
+    <w:lsdException w:name="Medium Grid 2" w:semiHidden="0" w:uiPriority="68" w:unhideWhenUsed="0"/>
+    <w:lsdException w:name="Medium Grid 3" w:semiHidden="0" w:uiPriority="69" w:unhideWhenUsed="0"/>
+    <w:lsdException w:name="Dark List" w:semiHidden="0" w:uiPriority="70" w:unhideWhenUsed="0"/>
+    <w:lsdException w:name="Colorful Shading" w:semiHidden="0" w:uiPriority="71" w:unhideWhenUsed="0"/>
+    <w:lsdException w:name="Colorful List" w:semiHidden="0" w:uiPriority="72" w:unhideWhenUsed="0"/>
+    <w:lsdException w:name="Colorful Grid" w:semiHidden="0" w:uiPriority="73" w:unhideWhenUsed="0"/>
+    <w:lsdException w:name="Light Shading Accent 1" w:semiHidden="0" w:uiPriority="60" w:unhideWhenUsed="0"/>
+    <w:lsdException w:name="Light List Accent 1" w:semiHidden="0" w:uiPriority="61" w:unhideWhenUsed="0"/>
+    <w:lsdException w:name="Light Grid Accent 1" w:semiHidden="0" w:uiPriority="62" w:unhideWhenUsed="0"/>
+    <w:lsdException w:name="Medium Shading 1 Accent 1" w:semiHidden="0" w:uiPriority="63" w:unhideWhenUsed="0"/>
+    <w:lsdException w:name="Medium Shading 2 Accent 1" w:semiHidden="0" w:uiPriority="64" w:unhideWhenUsed="0"/>
+    <w:lsdException w:name="Medium List 1 Accent 1" w:semiHidden="0" w:uiPriority="65" w:unhideWhenUsed="0"/>
+    <w:lsdException w:name="Revision" w:unhideWhenUsed="0"/>
+    <w:lsdException w:name="List Paragraph" w:semiHidden="0" w:uiPriority="34" w:unhideWhenUsed="0" w:qFormat="1"/>
+    <w:lsdException w:name="Quote" w:semiHidden="0" w:uiPriority="29" w:unhideWhenUsed="0" w:qFormat="1"/>
+    <w:lsdException w:name="Intense Quote" w:semiHidden="0" w:uiPriority="30" w:unhideWhenUsed="0" w:qFormat="1"/>
+    <w:lsdException w:name="Medium List 2 Accent 1" w:semiHidden="0" w:uiPriority="66" w:unhideWhenUsed="0"/>
+    <w:lsdException w:name="Medium Grid 1 Accent 1" w:semiHidden="0" w:uiPriority="67" w:unhideWhenUsed="0"/>
+    <w:lsdException w:name="Medium Grid 2 Accent 1" w:semiHidden="0" w:uiPriority="68" w:unhideWhenUsed="0"/>
+    <w:lsdException w:name="Medium Grid 3 Accent 1" w:semiHidden="0" w:uiPriority="69" w:unhideWhenUsed="0"/>
+    <w:lsdException w:name="Dark List Accent 1" w:semiHidden="0" w:uiPriority="70" w:unhideWhenUsed="0"/>
+    <w:lsdException w:name="Colorful Shading Accent 1" w:semiHidden="0" w:uiPriority="71" w:unhideWhenUsed="0"/>
+    <w:lsdException w:name="Colorful List Accent 1" w:semiHidden="0" w:uiPriority="72" w:unhideWhenUsed="0"/>
+    <w:lsdException w:name="Colorful Grid Accent 1" w:semiHidden="0" w:uiPriority="73" w:unhideWhenUsed="0"/>
+    <w:lsdException w:name="Light Shading Accent 2" w:semiHidden="0" w:uiPriority="60" w:unhideWhenUsed="0"/>
+    <w:lsdException w:name="Light List Accent 2" w:semiHidden="0" w:uiPriority="61" w:unhideWhenUsed="0"/>
+    <w:lsdException w:name="Light Grid Accent 2" w:semiHidden="0" w:uiPriority="62" w:unhideWhenUsed="0"/>
+    <w:lsdException w:name="Medium Shading 1 Accent 2" w:semiHidden="0" w:uiPriority="63" w:unhideWhenUsed="0"/>
+    <w:lsdException w:name="Medium Shading 2 Accent 2" w:semiHidden="0" w:uiPriority="64" w:unhideWhenUsed="0"/>
+    <w:lsdException w:name="Medium List 1 Accent 2" w:semiHidden="0" w:uiPriority="65" w:unhideWhenUsed="0"/>
+    <w:lsdException w:name="Medium List 2 Accent 2" w:semiHidden="0" w:uiPriority="66" w:unhideWhenUsed="0"/>
+    <w:lsdException w:name="Medium Grid 1 Accent 2" w:semiHidden="0" w:uiPriority="67" w:unhideWhenUsed="0"/>
+    <w:lsdException w:name="Medium Grid 2 Accent 2" w:semiHidden="0" w:uiPriority="68" w:unhideWhenUsed="0"/>
+    <w:lsdException w:name="Medium Grid 3 Accent 2" w:semiHidden="0" w:uiPriority="69" w:unhideWhenUsed="0"/>
+    <w:lsdException w:name="Dark List Accent 2" w:semiHidden="0" w:uiPriority="70" w:unhideWhenUsed="0"/>
+    <w:lsdException w:name="Colorful Shading Accent 2" w:semiHidden="0" w:uiPriority="71" w:unhideWhenUsed="0"/>
+    <w:lsdException w:name="Colorful List Accent 2" w:semiHidden="0" w:uiPriority="72" w:unhideWhenUsed="0"/>
+    <w:lsdException w:name="Colorful Grid Accent 2" w:semiHidden="0" w:uiPriority="73" w:unhideWhenUsed="0"/>
+    <w:lsdException w:name="Light Shading Accent 3" w:semiHidden="0" w:uiPriority="60" w:unhideWhenUsed="0"/>
+    <w:lsdException w:name="Light List Accent 3" w:semiHidden="0" w:uiPriority="61" w:unhideWhenUsed="0"/>
+    <w:lsdException w:name="Light Grid Accent 3" w:semiHidden="0" w:uiPriority="62" w:unhideWhenUsed="0"/>
+    <w:lsdException w:name="Medium Shading 1 Accent 3" w:semiHidden="0" w:uiPriority="63" w:unhideWhenUsed="0"/>
+    <w:lsdException w:name="Medium Shading 2 Accent 3" w:semiHidden="0" w:uiPriority="64" w:unhideWhenUsed="0"/>
+    <w:lsdException w:name="Medium List 1 Accent 3" w:semiHidden="0" w:uiPriority="65" w:unhideWhenUsed="0"/>
+    <w:lsdException w:name="Medium List 2 Accent 3" w:semiHidden="0" w:uiPriority="66" w:unhideWhenUsed="0"/>
+    <w:lsdException w:name="Medium Grid 1 Accent 3" w:semiHidden="0" w:uiPriority="67" w:unhideWhenUsed="0"/>
+    <w:lsdException w:name="Medium Grid 2 Accent 3" w:semiHidden="0" w:uiPriority="68" w:unhideWhenUsed="0"/>
+    <w:lsdException w:name="Medium Grid 3 Accent 3" w:semiHidden="0" w:uiPriority="69" w:unhideWhenUsed="0"/>
+    <w:lsdException w:name="Dark List Accent 3" w:semiHidden="0" w:uiPriority="70" w:unhideWhenUsed="0"/>
+    <w:lsdException w:name="Colorful Shading Accent 3" w:semiHidden="0" w:uiPriority="71" w:unhideWhenUsed="0"/>
+    <w:lsdException w:name="Colorful List Accent 3" w:semiHidden="0" w:uiPriority="72" w:unhideWhenUsed="0"/>
+    <w:lsdException w:name="Colorful Grid Accent 3" w:semiHidden="0" w:uiPriority="73" w:unhideWhenUsed="0"/>
+    <w:lsdException w:name="Light Shading Accent 4" w:semiHidden="0" w:uiPriority="60" w:unhideWhenUsed="0"/>
+    <w:lsdException w:name="Light List Accent 4" w:semiHidden="0" w:uiPriority="61" w:unhideWhenUsed="0"/>
+    <w:lsdException w:name="Light Grid Accent 4" w:semiHidden="0" w:uiPriority="62" w:unhideWhenUsed="0"/>
+    <w:lsdException w:name="Medium Shading 1 Accent 4" w:semiHidden="0" w:uiPriority="63" w:unhideWhenUsed="0"/>
+    <w:lsdException w:name="Medium Shading 2 Accent 4" w:semiHidden="0" w:uiPriority="64" w:unhideWhenUsed="0"/>
+    <w:lsdException w:name="Medium List 1 Accent 4" w:semiHidden="0" w:uiPriority="65" w:unhideWhenUsed="0"/>
+    <w:lsdException w:name="Medium List 2 Accent 4" w:semiHidden="0" w:uiPriority="66" w:unhideWhenUsed="0"/>
+    <w:lsdException w:name="Medium Grid 1 Accent 4" w:semiHidden="0" w:uiPriority="67" w:unhideWhenUsed="0"/>
+    <w:lsdException w:name="Medium Grid 2 Accent 4" w:semiHidden="0" w:uiPriority="68" w:unhideWhenUsed="0"/>
+    <w:lsdException w:name="Medium Grid 3 Accent 4" w:semiHidden="0" w:uiPriority="69" w:unhideWhenUsed="0"/>
+    <w:lsdException w:name="Dark List Accent 4" w:semiHidden="0" w:uiPriority="70" w:unhideWhenUsed="0"/>
+    <w:lsdException w:name="Colorful Shading Accent 4" w:semiHidden="0" w:uiPriority="71" w:unhideWhenUsed="0"/>
+    <w:lsdException w:name="Colorful List Accent 4" w:semiHidden="0" w:uiPriority="72" w:unhideWhenUsed="0"/>
+    <w:lsdException w:name="Colorful Grid Accent 4" w:semiHidden="0" w:uiPriority="73" w:unhideWhenUsed="0"/>
+    <w:lsdException w:name="Light Shading Accent 5" w:semiHidden="0" w:uiPriority="60" w:unhideWhenUsed="0"/>
+    <w:lsdException w:name="Light List Accent 5" w:semiHidden="0" w:uiPriority="61" w:unhideWhenUsed="0"/>
+    <w:lsdException w:name="Light Grid Accent 5" w:semiHidden="0" w:uiPriority="62" w:unhideWhenUsed="0"/>
+    <w:lsdException w:name="Medium Shading 1 Accent 5" w:semiHidden="0" w:uiPriority="63" w:unhideWhenUsed="0"/>
+    <w:lsdException w:name="Medium Shading 2 Accent 5" w:semiHidden="0" w:uiPriority="64" w:unhideWhenUsed="0"/>
+    <w:lsdException w:name="Medium List 1 Accent 5" w:semiHidden="0" w:uiPriority="65" w:unhideWhenUsed="0"/>
+    <w:lsdException w:name="Medium List 2 Accent 5" w:semiHidden="0" w:uiPriority="66" w:unhideWhenUsed="0"/>
+    <w:lsdException w:name="Medium Grid 1 Accent 5" w:semiHidden="0" w:uiPriority="67" w:unhideWhenUsed="0"/>
+    <w:lsdException w:name="Medium Grid 2 Accent 5" w:semiHidden="0" w:uiPriority="68" w:unhideWhenUsed="0"/>
+    <w:lsdException w:name="Medium Grid 3 Accent 5" w:semiHidden="0" w:uiPriority="69" w:unhideWhenUsed="0"/>
+    <w:lsdException w:name="Dark List Accent 5" w:semiHidden="0" w:uiPriority="70" w:unhideWhenUsed="0"/>
+    <w:lsdException w:name="Colorful Shading Accent 5" w:semiHidden="0" w:uiPriority="71" w:unhideWhenUsed="0"/>
+    <w:lsdException w:name="Colorful List Accent 5" w:semiHidden="0" w:uiPriority="72" w:unhideWhenUsed="0"/>
+    <w:lsdException w:name="Colorful Grid Accent 5" w:semiHidden="0" w:uiPriority="73" w:unhideWhenUsed="0"/>
+    <w:lsdException w:name="Light Shading Accent 6" w:semiHidden="0" w:uiPriority="60" w:unhideWhenUsed="0"/>
+    <w:lsdException w:name="Light List Accent 6" w:semiHidden="0" w:uiPriority="61" w:unhideWhenUsed="0"/>
+    <w:lsdException w:name="Light Grid Accent 6" w:semiHidden="0" w:uiPriority="62" w:unhideWhenUsed="0"/>
+    <w:lsdException w:name="Medium Shading 1 Accent 6" w:semiHidden="0" w:uiPriority="63" w:unhideWhenUsed="0"/>
+    <w:lsdException w:name="Medium Shading 2 Accent 6" w:semiHidden="0" w:uiPriority="64" w:unhideWhenUsed="0"/>
+    <w:lsdException w:name="Medium List 1 Accent 6" w:semiHidden="0" w:uiPriority="65" w:unhideWhenUsed="0"/>
+    <w:lsdException w:name="Medium List 2 Accent 6" w:semiHidden="0" w:uiPriority="66" w:unhideWhenUsed="0"/>
+    <w:lsdException w:name="Medium Grid 1 Accent 6" w:semiHidden="0" w:uiPriority="67" w:unhideWhenUsed="0"/>
+    <w:lsdException w:name="Medium Grid 2 Accent 6" w:semiHidden="0" w:uiPriority="68" w:unhideWhenUsed="0"/>
+    <w:lsdException w:name="Medium Grid 3 Accent 6" w:semiHidden="0" w:uiPriority="69" w:unhideWhenUsed="0"/>
+    <w:lsdException w:name="Dark List Accent 6" w:semiHidden="0" w:uiPriority="70" w:unhideWhenUsed="0"/>
+    <w:lsdException w:name="Colorful Shading Accent 6" w:semiHidden="0" w:uiPriority="71" w:unhideWhenUsed="0"/>
+    <w:lsdException w:name="Colorful List Accent 6" w:semiHidden="0" w:uiPriority="72" w:unhideWhenUsed="0"/>
+    <w:lsdException w:name="Colorful Grid Accent 6" w:semiHidden="0" w:uiPriority="73" w:unhideWhenUsed="0"/>
+    <w:lsdException w:name="Subtle Emphasis" w:semiHidden="0" w:uiPriority="19" w:unhideWhenUsed="0" w:qFormat="1"/>
+    <w:lsdException w:name="Intense Emphasis" w:semiHidden="0" w:uiPriority="21" w:unhideWhenUsed="0" w:qFormat="1"/>
+    <w:lsdException w:name="Subtle Reference" w:semiHidden="0" w:uiPriority="31" w:unhideWhenUsed="0" w:qFormat="1"/>
+    <w:lsdException w:name="Intense Reference" w:semiHidden="0" w:uiPriority="32" w:unhideWhenUsed="0" w:qFormat="1"/>
+    <w:lsdException w:name="Book Title" w:semiHidden="0" w:uiPriority="33" w:unhideWhenUsed="0" w:qFormat="1"/>
+    <w:lsdException w:name="Bibliography" w:uiPriority="37"/>
+    <w:lsdException w:name="TOC Heading" w:uiPriority="39" w:qFormat="1"/>
   </w:latentStyles>
   <w:style w:type="paragraph" w:default="1" w:styleId="Normal">
     <w:name w:val="Normal"/>
@@ -2263,7 +2361,7 @@
   <a:extraClrSchemeLst/>
   <a:extLst>
     <a:ext uri="{05A4C25C-085E-4340-85A3-A5531E510DB2}">
-      <thm15:themeFamily xmlns:thm15="http://schemas.microsoft.com/office/thememl/2012/main" name="Office Theme" id="{62F939B6-93AF-4DB8-9C6B-D6C7DFDC589F}" vid="{4A3C46E8-61CC-4603-A589-7422A47A8E4A}"/>
+      <thm15:themeFamily xmlns:thm15="http://schemas.microsoft.com/office/thememl/2012/main" xmlns="" name="Office Theme" id="{62F939B6-93AF-4DB8-9C6B-D6C7DFDC589F}" vid="{4A3C46E8-61CC-4603-A589-7422A47A8E4A}"/>
     </a:ext>
   </a:extLst>
 </a:theme>

</xml_diff>

<commit_message>
add time constraint for google map in problem definition.
</commit_message>
<xml_diff>
--- a/Document/Reports/Report 1/Report_1_NgoanTT.docx
+++ b/Document/Reports/Report 1/Report_1_NgoanTT.docx
@@ -25,8 +25,6 @@
         </w:rPr>
         <w:t>Report No.1 Introduction</w:t>
       </w:r>
-      <w:bookmarkStart w:id="0" w:name="_GoBack"/>
-      <w:bookmarkEnd w:id="0"/>
     </w:p>
     <w:p>
       <w:pPr>
@@ -225,6 +223,26 @@
     <w:p>
       <w:pPr>
         <w:pStyle w:val="ListParagraph"/>
+        <w:ind w:left="810"/>
+        <w:jc w:val="left"/>
+        <w:rPr>
+          <w:rFonts w:ascii="Cambria" w:hAnsi="Cambria"/>
+          <w:sz w:val="24"/>
+          <w:szCs w:val="24"/>
+        </w:rPr>
+      </w:pPr>
+      <w:r>
+        <w:rPr>
+          <w:rFonts w:ascii="Cambria" w:hAnsi="Cambria"/>
+          <w:sz w:val="24"/>
+          <w:szCs w:val="24"/>
+        </w:rPr>
+        <w:t xml:space="preserve">         With Google Map, user can optional enter arrival time and departure time. By this constraint, Google Map will find suitable routes that user can start and come to place on time.</w:t>
+      </w:r>
+    </w:p>
+    <w:p>
+      <w:pPr>
+        <w:pStyle w:val="ListParagraph"/>
         <w:numPr>
           <w:ilvl w:val="0"/>
           <w:numId w:val="3"/>
@@ -352,7 +370,39 @@
           <w:sz w:val="24"/>
           <w:szCs w:val="24"/>
         </w:rPr>
-        <w:t xml:space="preserve">Google Map and BusMap don't </w:t>
+        <w:t>BusMap doesn’t support time constraint when finding route.</w:t>
+      </w:r>
+    </w:p>
+    <w:p>
+      <w:pPr>
+        <w:pStyle w:val="ListParagraph"/>
+        <w:numPr>
+          <w:ilvl w:val="0"/>
+          <w:numId w:val="5"/>
+        </w:numPr>
+        <w:rPr>
+          <w:rFonts w:ascii="Cambria" w:hAnsi="Cambria"/>
+          <w:sz w:val="24"/>
+          <w:szCs w:val="24"/>
+        </w:rPr>
+      </w:pPr>
+      <w:r>
+        <w:rPr>
+          <w:rFonts w:ascii="Cambria" w:hAnsi="Cambria"/>
+          <w:sz w:val="24"/>
+          <w:szCs w:val="24"/>
+        </w:rPr>
+        <w:t>Google Map and Bu</w:t>
+      </w:r>
+      <w:bookmarkStart w:id="0" w:name="_GoBack"/>
+      <w:bookmarkEnd w:id="0"/>
+      <w:r>
+        <w:rPr>
+          <w:rFonts w:ascii="Cambria" w:hAnsi="Cambria"/>
+          <w:sz w:val="24"/>
+          <w:szCs w:val="24"/>
+        </w:rPr>
+        <w:t xml:space="preserve">sMap don't </w:t>
       </w:r>
       <w:r>
         <w:rPr>

</xml_diff>